<commit_message>
Reword some parts of the documentation
</commit_message>
<xml_diff>
--- a/Изчисление на π с произволно висока точност.docx
+++ b/Изчисление на π с произволно висока точност.docx
@@ -624,7 +624,34 @@
         <w:rPr>
           <w:lang w:val="bg-BG"/>
         </w:rPr>
-        <w:t xml:space="preserve">най-често се сходящи редове, които имат граница въпросната константа. Има десетки такива редове, като разликата е в </w:t>
+        <w:t>най-често се</w:t>
+      </w:r>
+      <w:r>
+        <w:t xml:space="preserve"> </w:t>
+      </w:r>
+      <w:r>
+        <w:rPr>
+          <w:lang w:val="bg-BG"/>
+        </w:rPr>
+        <w:t>използват</w:t>
+      </w:r>
+      <w:r>
+        <w:rPr>
+          <w:lang w:val="bg-BG"/>
+        </w:rPr>
+        <w:t xml:space="preserve"> сходящи редове, които имат граница въпросната константа. Има десетки такива редове, като</w:t>
+      </w:r>
+      <w:r>
+        <w:rPr>
+          <w:lang w:val="bg-BG"/>
+        </w:rPr>
+        <w:t xml:space="preserve"> основната</w:t>
+      </w:r>
+      <w:r>
+        <w:rPr>
+          <w:lang w:val="bg-BG"/>
+        </w:rPr>
+        <w:t xml:space="preserve"> разликата е в </w:t>
       </w:r>
       <w:r>
         <w:rPr>
@@ -982,19 +1009,25 @@
       </w:r>
       <w:r>
         <w:rPr>
-          <w:sz w:val="32"/>
-          <w:lang w:val="bg-BG"/>
-        </w:rPr>
-        <w:t>,</w:t>
-      </w:r>
-      <w:r>
-        <w:rPr>
-          <w:lang w:val="bg-BG"/>
-        </w:rPr>
-        <w:t xml:space="preserve"> като средният брой цифри на член за големи </w:t>
-      </w:r>
-      <w:r>
-        <w:t>n е 5,7</w:t>
+          <w:szCs w:val="24"/>
+          <w:lang w:val="bg-BG"/>
+        </w:rPr>
+        <w:t>. С</w:t>
+      </w:r>
+      <w:r>
+        <w:rPr>
+          <w:lang w:val="bg-BG"/>
+        </w:rPr>
+        <w:t>редни</w:t>
+      </w:r>
+      <w:r>
+        <w:rPr>
+          <w:lang w:val="bg-BG"/>
+        </w:rPr>
+        <w:t xml:space="preserve">ят брой цифри на член за голям брой членове </w:t>
+      </w:r>
+      <w:r>
+        <w:t>е 5,7</w:t>
       </w:r>
       <w:r>
         <w:t>8</w:t>
@@ -2051,25 +2084,13 @@
         <w:rPr>
           <w:lang w:val="bg-BG"/>
         </w:rPr>
-        <w:t xml:space="preserve">Основната идея за паралелизация, която използва програмата е, че една сума може да се раздели на произволен брой поредни равни части </w:t>
-      </w:r>
-      <w:r>
-        <w:t>(</w:t>
-      </w:r>
-      <w:r>
-        <w:rPr>
-          <w:lang w:val="bg-BG"/>
-        </w:rPr>
-        <w:t>според броя членове</w:t>
-      </w:r>
-      <w:r>
-        <w:t>)</w:t>
-      </w:r>
-      <w:r>
-        <w:rPr>
-          <w:lang w:val="bg-BG"/>
-        </w:rPr>
-        <w:t>.</w:t>
+        <w:t xml:space="preserve">Основната идея за паралелизация, която използва програмата е, че една сума може да се раздели на произволен брой </w:t>
+      </w:r>
+      <w:r>
+        <w:rPr>
+          <w:lang w:val="bg-BG"/>
+        </w:rPr>
+        <w:t>суми.</w:t>
       </w:r>
     </w:p>
     <w:p>
@@ -2083,13 +2104,37 @@
         <w:rPr>
           <w:lang w:val="bg-BG"/>
         </w:rPr>
-        <w:t>на алгоритъма разглеждаме сума</w:t>
-      </w:r>
-      <w:r>
-        <w:rPr>
-          <w:lang w:val="bg-BG"/>
-        </w:rPr>
-        <w:t xml:space="preserve"> в обобщен вид</w:t>
+        <w:t>на алгоритъма</w:t>
+      </w:r>
+      <w:r>
+        <w:rPr>
+          <w:lang w:val="bg-BG"/>
+        </w:rPr>
+        <w:t xml:space="preserve"> нека разгледаме</w:t>
+      </w:r>
+      <w:r>
+        <w:rPr>
+          <w:lang w:val="bg-BG"/>
+        </w:rPr>
+        <w:t xml:space="preserve"> сума</w:t>
+      </w:r>
+      <w:r>
+        <w:rPr>
+          <w:lang w:val="bg-BG"/>
+        </w:rPr>
+        <w:t xml:space="preserve"> в </w:t>
+      </w:r>
+      <w:r>
+        <w:rPr>
+          <w:lang w:val="bg-BG"/>
+        </w:rPr>
+        <w:t>по-общ</w:t>
+      </w:r>
+      <w:r>
+        <w:rPr>
+          <w:lang w:val="bg-BG"/>
+        </w:rPr>
+        <w:t xml:space="preserve"> вид</w:t>
       </w:r>
       <w:r>
         <w:t>:</w:t>
@@ -2531,7 +2576,19 @@
         <w:rPr>
           <w:lang w:val="bg-BG"/>
         </w:rPr>
-        <w:t>чрез горепосоченото свойство, и то приложено веднъж. С това изискване разпределянето на индексите на четни</w:t>
+        <w:t>чрез горепосоченото свойство, и то приложено веднъж</w:t>
+      </w:r>
+      <w:r>
+        <w:rPr>
+          <w:lang w:val="bg-BG"/>
+        </w:rPr>
+        <w:t xml:space="preserve"> за всеки член от сумата</w:t>
+      </w:r>
+      <w:r>
+        <w:rPr>
+          <w:lang w:val="bg-BG"/>
+        </w:rPr>
+        <w:t>. С това изискване разпределянето на индексите на четни</w:t>
       </w:r>
       <w:r>
         <w:t>/</w:t>
@@ -2588,7 +2645,19 @@
         <w:rPr>
           <w:lang w:val="bg-BG"/>
         </w:rPr>
-        <w:t xml:space="preserve">не би било най-оптималното решение, защото за смятане на </w:t>
+        <w:t xml:space="preserve">не би било най-оптималното решение, защото за </w:t>
+      </w:r>
+      <w:r>
+        <w:rPr>
+          <w:lang w:val="bg-BG"/>
+        </w:rPr>
+        <w:t>пре</w:t>
+      </w:r>
+      <w:r>
+        <w:rPr>
+          <w:lang w:val="bg-BG"/>
+        </w:rPr>
+        <w:t xml:space="preserve">смятане на </w:t>
       </w:r>
       <w:r>
         <w:rPr>
@@ -2658,14 +2727,12 @@
         </w:rPr>
         <w:t xml:space="preserve"> е </w:t>
       </w:r>
-      <w:proofErr w:type="spellStart"/>
       <w:r>
         <w:rPr>
           <w:b/>
         </w:rPr>
         <w:t>i</w:t>
       </w:r>
-      <w:proofErr w:type="spellEnd"/>
       <w:r>
         <w:t>-</w:t>
       </w:r>
@@ -2682,7 +2749,15 @@
         <w:rPr>
           <w:lang w:val="bg-BG"/>
         </w:rPr>
-        <w:t>да смята следната част от сумата</w:t>
+        <w:t xml:space="preserve">да смята следната част от </w:t>
+      </w:r>
+      <w:bookmarkStart w:id="0" w:name="_GoBack"/>
+      <w:bookmarkEnd w:id="0"/>
+      <w:r>
+        <w:rPr>
+          <w:lang w:val="bg-BG"/>
+        </w:rPr>
+        <w:t>сумата</w:t>
       </w:r>
       <w:r>
         <w:t xml:space="preserve">: </w:t>
@@ -2761,8 +2836,10 @@
                 </w:rPr>
                 <m:t>k=</m:t>
               </m:r>
-              <m:f>
-                <m:fPr>
+              <m:d>
+                <m:dPr>
+                  <m:begChr m:val="⌊"/>
+                  <m:endChr m:val="⌋"/>
                   <m:ctrlPr>
                     <w:rPr>
                       <w:rFonts w:ascii="Cambria Math" w:hAnsi="Cambria Math"/>
@@ -2771,32 +2848,48 @@
                       <w:szCs w:val="32"/>
                     </w:rPr>
                   </m:ctrlPr>
-                </m:fPr>
-                <m:num>
-                  <m:r>
-                    <w:rPr>
-                      <w:rFonts w:ascii="Cambria Math" w:hAnsi="Cambria Math"/>
-                      <w:sz w:val="32"/>
-                      <w:szCs w:val="32"/>
-                    </w:rPr>
-                    <m:t>in</m:t>
-                  </m:r>
-                </m:num>
-                <m:den>
-                  <m:r>
-                    <w:rPr>
-                      <w:rFonts w:ascii="Cambria Math" w:hAnsi="Cambria Math"/>
-                      <w:sz w:val="32"/>
-                      <w:szCs w:val="32"/>
-                    </w:rPr>
-                    <m:t>t</m:t>
-                  </m:r>
-                </m:den>
-              </m:f>
+                </m:dPr>
+                <m:e>
+                  <m:f>
+                    <m:fPr>
+                      <m:ctrlPr>
+                        <w:rPr>
+                          <w:rFonts w:ascii="Cambria Math" w:hAnsi="Cambria Math"/>
+                          <w:i/>
+                          <w:sz w:val="32"/>
+                          <w:szCs w:val="32"/>
+                        </w:rPr>
+                      </m:ctrlPr>
+                    </m:fPr>
+                    <m:num>
+                      <m:r>
+                        <w:rPr>
+                          <w:rFonts w:ascii="Cambria Math" w:hAnsi="Cambria Math"/>
+                          <w:sz w:val="32"/>
+                          <w:szCs w:val="32"/>
+                        </w:rPr>
+                        <m:t>in</m:t>
+                      </m:r>
+                    </m:num>
+                    <m:den>
+                      <m:r>
+                        <w:rPr>
+                          <w:rFonts w:ascii="Cambria Math" w:hAnsi="Cambria Math"/>
+                          <w:sz w:val="32"/>
+                          <w:szCs w:val="32"/>
+                        </w:rPr>
+                        <m:t>t</m:t>
+                      </m:r>
+                    </m:den>
+                  </m:f>
+                </m:e>
+              </m:d>
             </m:sub>
             <m:sup>
-              <m:f>
-                <m:fPr>
+              <m:d>
+                <m:dPr>
+                  <m:begChr m:val="⌊"/>
+                  <m:endChr m:val="⌋"/>
                   <m:ctrlPr>
                     <w:rPr>
                       <w:rFonts w:ascii="Cambria Math" w:hAnsi="Cambria Math"/>
@@ -2805,10 +2898,10 @@
                       <w:szCs w:val="32"/>
                     </w:rPr>
                   </m:ctrlPr>
-                </m:fPr>
-                <m:num>
-                  <m:d>
-                    <m:dPr>
+                </m:dPr>
+                <m:e>
+                  <m:f>
+                    <m:fPr>
                       <m:ctrlPr>
                         <w:rPr>
                           <w:rFonts w:ascii="Cambria Math" w:hAnsi="Cambria Math"/>
@@ -2817,38 +2910,52 @@
                           <w:szCs w:val="32"/>
                         </w:rPr>
                       </m:ctrlPr>
-                    </m:dPr>
-                    <m:e>
+                    </m:fPr>
+                    <m:num>
+                      <m:d>
+                        <m:dPr>
+                          <m:ctrlPr>
+                            <w:rPr>
+                              <w:rFonts w:ascii="Cambria Math" w:hAnsi="Cambria Math"/>
+                              <w:i/>
+                              <w:sz w:val="32"/>
+                              <w:szCs w:val="32"/>
+                            </w:rPr>
+                          </m:ctrlPr>
+                        </m:dPr>
+                        <m:e>
+                          <m:r>
+                            <w:rPr>
+                              <w:rFonts w:ascii="Cambria Math" w:hAnsi="Cambria Math"/>
+                              <w:sz w:val="32"/>
+                              <w:szCs w:val="32"/>
+                            </w:rPr>
+                            <m:t>i+1</m:t>
+                          </m:r>
+                        </m:e>
+                      </m:d>
                       <m:r>
                         <w:rPr>
                           <w:rFonts w:ascii="Cambria Math" w:hAnsi="Cambria Math"/>
                           <w:sz w:val="32"/>
                           <w:szCs w:val="32"/>
                         </w:rPr>
-                        <m:t>i+1</m:t>
+                        <m:t>n</m:t>
                       </m:r>
-                    </m:e>
-                  </m:d>
-                  <m:r>
-                    <w:rPr>
-                      <w:rFonts w:ascii="Cambria Math" w:hAnsi="Cambria Math"/>
-                      <w:sz w:val="32"/>
-                      <w:szCs w:val="32"/>
-                    </w:rPr>
-                    <m:t>n</m:t>
-                  </m:r>
-                </m:num>
-                <m:den>
-                  <m:r>
-                    <w:rPr>
-                      <w:rFonts w:ascii="Cambria Math" w:hAnsi="Cambria Math"/>
-                      <w:sz w:val="32"/>
-                      <w:szCs w:val="32"/>
-                    </w:rPr>
-                    <m:t>t</m:t>
-                  </m:r>
-                </m:den>
-              </m:f>
+                    </m:num>
+                    <m:den>
+                      <m:r>
+                        <w:rPr>
+                          <w:rFonts w:ascii="Cambria Math" w:hAnsi="Cambria Math"/>
+                          <w:sz w:val="32"/>
+                          <w:szCs w:val="32"/>
+                        </w:rPr>
+                        <m:t>t</m:t>
+                      </m:r>
+                    </m:den>
+                  </m:f>
+                </m:e>
+              </m:d>
             </m:sup>
             <m:e>
               <m:r>
@@ -2947,7 +3054,7 @@
         <w:rPr>
           <w:lang w:val="bg-BG"/>
         </w:rPr>
-        <w:t>да бъде пресметнат в началото. За конкретният проект не са правени тестове с този вид на решението, затова не е ясно колко това забавя изчислението в началото, но тъй като решението на този проблем е сравнително просто, то то е използвано.</w:t>
+        <w:t>да бъде пресметнат в началото. За конкретният проект не са правени тестове с този вид на решението, затова не е ясно колко това забавя изчислението в началото.</w:t>
       </w:r>
       <w:r>
         <w:rPr>
@@ -3975,7 +4082,6 @@
         </w:rPr>
         <w:t xml:space="preserve"> зададен член, то тази стойност може да се използва, като се умножи директно с получената от </w:t>
       </w:r>
-      <w:proofErr w:type="spellStart"/>
       <w:r>
         <w:rPr>
           <w:b/>
@@ -3983,7 +4089,6 @@
         </w:rPr>
         <w:t>i</w:t>
       </w:r>
-      <w:proofErr w:type="spellEnd"/>
       <w:r>
         <w:rPr>
           <w:szCs w:val="24"/>
@@ -3997,7 +4102,6 @@
         </w:rPr>
         <w:t xml:space="preserve">тата нишка сума. Така всеки от членовете се пресмята оптимално без повторни пресмятания на едни и същи неща. В случая когато </w:t>
       </w:r>
-      <w:proofErr w:type="spellStart"/>
       <w:r>
         <w:rPr>
           <w:b/>
@@ -4005,7 +4109,6 @@
         </w:rPr>
         <w:t>i</w:t>
       </w:r>
-      <w:proofErr w:type="spellEnd"/>
       <w:r>
         <w:rPr>
           <w:szCs w:val="24"/>
@@ -4089,6 +4192,87 @@
             <w:rFonts w:ascii="Cambria Math"/>
             <w:szCs w:val="24"/>
           </w:rPr>
+          <m:t>= f</m:t>
+        </m:r>
+        <m:d>
+          <m:dPr>
+            <m:ctrlPr>
+              <w:rPr>
+                <w:rFonts w:ascii="Cambria Math"/>
+                <w:i/>
+                <w:szCs w:val="24"/>
+              </w:rPr>
+            </m:ctrlPr>
+          </m:dPr>
+          <m:e>
+            <m:r>
+              <w:rPr>
+                <w:rFonts w:ascii="Cambria Math"/>
+                <w:szCs w:val="24"/>
+              </w:rPr>
+              <m:t>0</m:t>
+            </m:r>
+          </m:e>
+        </m:d>
+        <m:r>
+          <w:rPr>
+            <w:rFonts w:ascii="Cambria Math"/>
+            <w:szCs w:val="24"/>
+          </w:rPr>
+          <m:t>=</m:t>
+        </m:r>
+        <m:nary>
+          <m:naryPr>
+            <m:chr m:val="∏"/>
+            <m:limLoc m:val="undOvr"/>
+            <m:ctrlPr>
+              <w:rPr>
+                <w:rFonts w:ascii="Cambria Math"/>
+                <w:i/>
+                <w:szCs w:val="24"/>
+              </w:rPr>
+            </m:ctrlPr>
+          </m:naryPr>
+          <m:sub>
+            <m:r>
+              <w:rPr>
+                <w:rFonts w:ascii="Cambria Math"/>
+                <w:szCs w:val="24"/>
+              </w:rPr>
+              <m:t>k=0</m:t>
+            </m:r>
+          </m:sub>
+          <m:sup>
+            <m:r>
+              <w:rPr>
+                <w:rFonts w:ascii="Cambria Math"/>
+                <w:szCs w:val="24"/>
+              </w:rPr>
+              <m:t>0</m:t>
+            </m:r>
+          </m:sup>
+          <m:e>
+            <m:r>
+              <w:rPr>
+                <w:rFonts w:ascii="Cambria Math"/>
+                <w:szCs w:val="24"/>
+              </w:rPr>
+              <m:t>d(k)</m:t>
+            </m:r>
+          </m:e>
+        </m:nary>
+        <m:r>
+          <w:rPr>
+            <w:rFonts w:ascii="Cambria Math"/>
+            <w:szCs w:val="24"/>
+          </w:rPr>
+          <m:t xml:space="preserve"> </m:t>
+        </m:r>
+        <m:r>
+          <w:rPr>
+            <w:rFonts w:ascii="Cambria Math"/>
+            <w:szCs w:val="24"/>
+          </w:rPr>
           <m:t>=1</m:t>
         </m:r>
       </m:oMath>
@@ -4097,7 +4281,14 @@
           <w:szCs w:val="24"/>
           <w:lang w:val="bg-BG"/>
         </w:rPr>
-        <w:t xml:space="preserve"> и следователно метода е коректен.</w:t>
+        <w:t>, следователно твърдението е вярно и в този случай</w:t>
+      </w:r>
+      <w:r>
+        <w:rPr>
+          <w:szCs w:val="24"/>
+          <w:lang w:val="bg-BG"/>
+        </w:rPr>
+        <w:t>.</w:t>
       </w:r>
     </w:p>
     <w:p>
@@ -4308,8 +4499,293 @@
     <w:p>
       <w:pPr>
         <w:rPr>
+          <w:smallCaps/>
+          <w:color w:val="3E7718" w:themeColor="accent2" w:themeShade="BF"/>
+          <w:spacing w:val="5"/>
+          <w:sz w:val="36"/>
+          <w:szCs w:val="32"/>
+          <w:lang w:val="bg-BG"/>
+        </w:rPr>
+      </w:pPr>
+      <w:r>
+        <w:rPr>
+          <w:lang w:val="bg-BG"/>
+        </w:rPr>
+        <w:br w:type="page"/>
+      </w:r>
+    </w:p>
+    <w:p>
+      <w:pPr>
+        <w:pStyle w:val="Heading1"/>
+        <w:rPr>
+          <w:lang w:val="bg-BG"/>
+        </w:rPr>
+      </w:pPr>
+      <w:r>
+        <w:rPr>
+          <w:lang w:val="bg-BG"/>
+        </w:rPr>
+        <w:lastRenderedPageBreak/>
+        <w:t>Изчисление на брой получени правилни цифри</w:t>
+      </w:r>
+    </w:p>
+    <w:p>
+      <w:r>
+        <w:rPr>
+          <w:lang w:val="bg-BG"/>
+        </w:rPr>
+        <w:t xml:space="preserve">Тъй като при стартиране на програмата опцията </w:t>
+      </w:r>
+      <w:r>
+        <w:t xml:space="preserve">–p </w:t>
+      </w:r>
+      <w:r>
+        <w:rPr>
+          <w:lang w:val="bg-BG"/>
+        </w:rPr>
+        <w:t xml:space="preserve">задава броя членове на сумата, то при завършване на изчисленията трябва да се изчисли с каква точност сме получили </w:t>
+      </w:r>
+      <w:r>
+        <w:t xml:space="preserve">π. </w:t>
+      </w:r>
+      <w:r>
+        <w:rPr>
+          <w:lang w:val="bg-BG"/>
+        </w:rPr>
+        <w:t xml:space="preserve">Това се прави като се пресмятат две поредни стойности за π </w:t>
+      </w:r>
+      <w:r>
+        <w:t>(</w:t>
+      </w:r>
+      <w:r>
+        <w:rPr>
+          <w:lang w:val="bg-BG"/>
+        </w:rPr>
+        <w:t xml:space="preserve">за </w:t>
+      </w:r>
+      <w:r>
+        <w:t xml:space="preserve">n </w:t>
+      </w:r>
+      <w:r>
+        <w:rPr>
+          <w:lang w:val="bg-BG"/>
+        </w:rPr>
+        <w:t xml:space="preserve">и </w:t>
+      </w:r>
+      <w:r>
+        <w:t xml:space="preserve">n+1 </w:t>
+      </w:r>
+      <w:r>
+        <w:rPr>
+          <w:lang w:val="bg-BG"/>
+        </w:rPr>
+        <w:t>члена</w:t>
+      </w:r>
+      <w:r>
+        <w:rPr>
+          <w:lang w:val="bg-BG"/>
+        </w:rPr>
+        <w:t xml:space="preserve"> на сумата</w:t>
+      </w:r>
+      <w:r>
+        <w:t>)</w:t>
+      </w:r>
+      <w:r>
+        <w:rPr>
+          <w:lang w:val="bg-BG"/>
+        </w:rPr>
+        <w:t xml:space="preserve"> и се намира броя на общите цифри </w:t>
+      </w:r>
+      <w:r>
+        <w:t>(</w:t>
+      </w:r>
+      <w:r>
+        <w:rPr>
+          <w:lang w:val="bg-BG"/>
+        </w:rPr>
+        <w:t>броя нули в тяхната разлика</w:t>
+      </w:r>
+      <w:r>
+        <w:t>)</w:t>
+      </w:r>
+      <w:r>
+        <w:rPr>
+          <w:lang w:val="bg-BG"/>
+        </w:rPr>
+        <w:t xml:space="preserve">. Това се счита за полученият точен брой на цифри от </w:t>
+      </w:r>
+      <w:r>
+        <w:t>π</w:t>
+      </w:r>
+      <w:r>
+        <w:rPr>
+          <w:lang w:val="bg-BG"/>
+        </w:rPr>
+        <w:t>, като след това полученото π се закръглява до толкова цифри след запетаята</w:t>
+      </w:r>
+      <w:r>
+        <w:t>.</w:t>
+      </w:r>
+    </w:p>
+    <w:p/>
+    <w:p>
+      <w:pPr>
+        <w:pStyle w:val="Heading1"/>
+        <w:rPr>
+          <w:szCs w:val="36"/>
+          <w:lang w:val="bg-BG"/>
+        </w:rPr>
+      </w:pPr>
+      <w:r>
+        <w:rPr>
+          <w:szCs w:val="36"/>
+          <w:lang w:val="bg-BG"/>
+        </w:rPr>
+        <w:t>Абстракция</w:t>
+      </w:r>
+      <w:r>
+        <w:rPr>
+          <w:szCs w:val="36"/>
+        </w:rPr>
+        <w:t xml:space="preserve"> </w:t>
+      </w:r>
+      <w:r>
+        <w:rPr>
+          <w:szCs w:val="36"/>
+          <w:lang w:val="bg-BG"/>
+        </w:rPr>
+        <w:t>на сума</w:t>
+      </w:r>
+    </w:p>
+    <w:p>
+      <w:pPr>
+        <w:rPr>
           <w:szCs w:val="24"/>
           <w:lang w:val="bg-BG"/>
+        </w:rPr>
+      </w:pPr>
+      <w:r>
+        <w:rPr>
+          <w:szCs w:val="24"/>
+          <w:lang w:val="bg-BG"/>
+        </w:rPr>
+        <w:t>Тъй като гореописаният метод решава проблема за разпре</w:t>
+      </w:r>
+      <w:r>
+        <w:rPr>
+          <w:szCs w:val="24"/>
+          <w:lang w:val="bg-BG"/>
+        </w:rPr>
+        <w:t>делянето на сумата в общ случай</w:t>
+      </w:r>
+      <w:r>
+        <w:rPr>
+          <w:szCs w:val="24"/>
+          <w:lang w:val="bg-BG"/>
+        </w:rPr>
+        <w:t>, то той може да бъде използван за паралелно изчисление на всяка сума. Така, чрез абстрахиране на сумата в интерфейс</w:t>
+      </w:r>
+      <w:r>
+        <w:rPr>
+          <w:szCs w:val="24"/>
+          <w:lang w:val="bg-BG"/>
+        </w:rPr>
+        <w:t xml:space="preserve"> в кода може да се пресмятат различни константи с различни сходящи към тях суми, без да се ограничава до изчисление на </w:t>
+      </w:r>
+      <w:r>
+        <w:rPr>
+          <w:szCs w:val="24"/>
+        </w:rPr>
+        <w:t xml:space="preserve">π </w:t>
+      </w:r>
+      <w:r>
+        <w:rPr>
+          <w:szCs w:val="24"/>
+          <w:lang w:val="bg-BG"/>
+        </w:rPr>
+        <w:t xml:space="preserve">със сумата на </w:t>
+      </w:r>
+      <w:r>
+        <w:rPr>
+          <w:szCs w:val="24"/>
+        </w:rPr>
+        <w:t>Ramanujan</w:t>
+      </w:r>
+      <w:r>
+        <w:rPr>
+          <w:szCs w:val="24"/>
+          <w:lang w:val="bg-BG"/>
+        </w:rPr>
+        <w:t>.</w:t>
+      </w:r>
+    </w:p>
+    <w:p>
+      <w:pPr>
+        <w:rPr>
+          <w:szCs w:val="24"/>
+          <w:lang w:val="bg-BG"/>
+        </w:rPr>
+      </w:pPr>
+      <w:r>
+        <w:rPr>
+          <w:szCs w:val="24"/>
+          <w:lang w:val="bg-BG"/>
+        </w:rPr>
+        <w:t xml:space="preserve">Това е и целта на интерфейса </w:t>
+      </w:r>
+      <w:r>
+        <w:rPr>
+          <w:b/>
+          <w:szCs w:val="24"/>
+        </w:rPr>
+        <w:t>InfiniteSum</w:t>
+      </w:r>
+      <w:r>
+        <w:rPr>
+          <w:szCs w:val="24"/>
+        </w:rPr>
+        <w:t xml:space="preserve">, </w:t>
+      </w:r>
+      <w:r>
+        <w:rPr>
+          <w:szCs w:val="24"/>
+          <w:lang w:val="bg-BG"/>
+        </w:rPr>
+        <w:t xml:space="preserve">който </w:t>
+      </w:r>
+      <w:r>
+        <w:rPr>
+          <w:szCs w:val="24"/>
+          <w:lang w:val="bg-BG"/>
+        </w:rPr>
+        <w:t>задава начина, по който конкретни суми биват нап</w:t>
+      </w:r>
+      <w:r>
+        <w:rPr>
+          <w:szCs w:val="24"/>
+          <w:lang w:val="bg-BG"/>
+        </w:rPr>
+        <w:t>исани, така че да работят с тази програма</w:t>
+      </w:r>
+      <w:r>
+        <w:rPr>
+          <w:szCs w:val="24"/>
+          <w:lang w:val="bg-BG"/>
+        </w:rPr>
+        <w:t>.</w:t>
+      </w:r>
+      <w:r>
+        <w:rPr>
+          <w:szCs w:val="24"/>
+          <w:lang w:val="bg-BG"/>
+        </w:rPr>
+        <w:t xml:space="preserve"> </w:t>
+      </w:r>
+    </w:p>
+    <w:p>
+      <w:pPr>
+        <w:rPr>
+          <w:szCs w:val="24"/>
         </w:rPr>
       </w:pPr>
     </w:p>
@@ -4317,135 +4793,35 @@
       <w:pPr>
         <w:pStyle w:val="Heading1"/>
         <w:rPr>
+          <w:szCs w:val="36"/>
           <w:lang w:val="bg-BG"/>
         </w:rPr>
       </w:pPr>
       <w:r>
         <w:rPr>
-          <w:lang w:val="bg-BG"/>
-        </w:rPr>
-        <w:t>Изчисление на брой получени правилни цифри</w:t>
-      </w:r>
-    </w:p>
-    <w:p>
-      <w:r>
-        <w:rPr>
-          <w:lang w:val="bg-BG"/>
-        </w:rPr>
-        <w:t xml:space="preserve">Тъй като при стартиране на програмата опцията </w:t>
-      </w:r>
-      <w:r>
-        <w:t xml:space="preserve">–p </w:t>
-      </w:r>
-      <w:r>
-        <w:rPr>
-          <w:lang w:val="bg-BG"/>
-        </w:rPr>
-        <w:t xml:space="preserve">задава броя членове на сумата, то при завършване на изчисленията трябва да се изчисли с каква точност сме получили </w:t>
-      </w:r>
-      <w:r>
-        <w:t xml:space="preserve">π. </w:t>
-      </w:r>
-      <w:r>
-        <w:rPr>
-          <w:lang w:val="bg-BG"/>
-        </w:rPr>
-        <w:t xml:space="preserve">Това се прави като се пресмятат две поредни стойности за π </w:t>
-      </w:r>
-      <w:r>
-        <w:t>(</w:t>
-      </w:r>
-      <w:r>
-        <w:rPr>
-          <w:lang w:val="bg-BG"/>
-        </w:rPr>
-        <w:t xml:space="preserve">за </w:t>
-      </w:r>
-      <w:r>
-        <w:t xml:space="preserve">n </w:t>
-      </w:r>
-      <w:r>
-        <w:rPr>
-          <w:lang w:val="bg-BG"/>
-        </w:rPr>
-        <w:t xml:space="preserve">и </w:t>
-      </w:r>
-      <w:r>
-        <w:lastRenderedPageBreak/>
-        <w:t xml:space="preserve">n+1 </w:t>
-      </w:r>
-      <w:r>
-        <w:rPr>
-          <w:lang w:val="bg-BG"/>
-        </w:rPr>
-        <w:t>члена</w:t>
-      </w:r>
-      <w:r>
-        <w:t>)</w:t>
-      </w:r>
-      <w:r>
-        <w:rPr>
-          <w:lang w:val="bg-BG"/>
-        </w:rPr>
-        <w:t xml:space="preserve"> и се намира броя на общите цифри </w:t>
-      </w:r>
-      <w:r>
-        <w:t>(</w:t>
-      </w:r>
-      <w:r>
-        <w:rPr>
-          <w:lang w:val="bg-BG"/>
-        </w:rPr>
-        <w:t>броя нули в тяхната разлика</w:t>
-      </w:r>
-      <w:r>
-        <w:t>)</w:t>
-      </w:r>
-      <w:r>
-        <w:rPr>
-          <w:lang w:val="bg-BG"/>
-        </w:rPr>
-        <w:t xml:space="preserve">. Това се счита за полученият точен брой на цифри от </w:t>
-      </w:r>
-      <w:r>
-        <w:t>π.</w:t>
-      </w:r>
-    </w:p>
-    <w:p/>
-    <w:p>
-      <w:pPr>
-        <w:pStyle w:val="Heading1"/>
-        <w:rPr>
           <w:szCs w:val="36"/>
           <w:lang w:val="bg-BG"/>
         </w:rPr>
-      </w:pPr>
+        <w:t>Абстракция</w:t>
+      </w:r>
       <w:r>
         <w:rPr>
           <w:szCs w:val="36"/>
-          <w:lang w:val="bg-BG"/>
-        </w:rPr>
-        <w:t>Абстракция</w:t>
+        </w:rPr>
+        <w:t xml:space="preserve"> </w:t>
       </w:r>
       <w:r>
         <w:rPr>
           <w:szCs w:val="36"/>
-        </w:rPr>
-        <w:t xml:space="preserve"> </w:t>
-      </w:r>
-      <w:r>
-        <w:rPr>
-          <w:szCs w:val="36"/>
-          <w:lang w:val="bg-BG"/>
-        </w:rPr>
-        <w:t>на сума</w:t>
+          <w:lang w:val="bg-BG"/>
+        </w:rPr>
+        <w:t>на процес</w:t>
       </w:r>
     </w:p>
     <w:p>
       <w:pPr>
         <w:rPr>
           <w:szCs w:val="24"/>
-          <w:lang w:val="bg-BG"/>
         </w:rPr>
       </w:pPr>
       <w:r>
@@ -4453,64 +4829,44 @@
           <w:szCs w:val="24"/>
           <w:lang w:val="bg-BG"/>
         </w:rPr>
-        <w:t xml:space="preserve">Тъй като гореописаният метод решава проблема за разпределянето на сумата в общ случай </w:t>
+        <w:t>Още повече – чрез тази дефиниция на метода може много добре да се абстрахира и начина, по който се правят самите изчисления. Това следва от факта, че всяка част от голямата сума е също, сама по себе си, сума. Това означава, че може да се направи йерархия от такива паралелизирания на суми без да има значение дали те се пресмятат последователно, паралелно чрез нишки</w:t>
       </w:r>
       <w:r>
         <w:rPr>
           <w:szCs w:val="24"/>
         </w:rPr>
-        <w:t>(</w:t>
+        <w:t>/</w:t>
       </w:r>
       <w:r>
         <w:rPr>
           <w:szCs w:val="24"/>
           <w:lang w:val="bg-BG"/>
         </w:rPr>
-        <w:t>за всяка сума</w:t>
+        <w:t>процеси или паралелно на различни физически компютри.</w:t>
       </w:r>
       <w:r>
         <w:rPr>
           <w:szCs w:val="24"/>
         </w:rPr>
-        <w:t>)</w:t>
+        <w:t xml:space="preserve"> </w:t>
       </w:r>
       <w:r>
         <w:rPr>
           <w:szCs w:val="24"/>
           <w:lang w:val="bg-BG"/>
         </w:rPr>
-        <w:t>, то той може да бъде използван за паралелно изчисление на всяка сума. Така, чрез абстрахиране на сумата в интерфейс</w:t>
-      </w:r>
-      <w:r>
-        <w:rPr>
+        <w:t xml:space="preserve">Общото наименувание в проекта на тези изчислителни единици е </w:t>
+      </w:r>
+      <w:r>
+        <w:rPr>
+          <w:b/>
           <w:szCs w:val="24"/>
-          <w:lang w:val="bg-BG"/>
-        </w:rPr>
-        <w:t xml:space="preserve"> в кода може да се пресмятат различни ирационални константи с различни сходящи към тях суми, без да се ограничава до изчисление на </w:t>
+        </w:rPr>
+        <w:t>Calculator</w:t>
       </w:r>
       <w:r>
         <w:rPr>
           <w:szCs w:val="24"/>
-        </w:rPr>
-        <w:t xml:space="preserve">π </w:t>
-      </w:r>
-      <w:r>
-        <w:rPr>
-          <w:szCs w:val="24"/>
-          <w:lang w:val="bg-BG"/>
-        </w:rPr>
-        <w:t xml:space="preserve">със сумата на </w:t>
-      </w:r>
-      <w:r>
-        <w:rPr>
-          <w:szCs w:val="24"/>
-        </w:rPr>
-        <w:t>Ramanujan</w:t>
-      </w:r>
-      <w:r>
-        <w:rPr>
-          <w:szCs w:val="24"/>
-          <w:lang w:val="bg-BG"/>
         </w:rPr>
         <w:t>.</w:t>
       </w:r>
@@ -4519,144 +4875,6 @@
       <w:pPr>
         <w:rPr>
           <w:szCs w:val="24"/>
-          <w:lang w:val="bg-BG"/>
-        </w:rPr>
-      </w:pPr>
-      <w:r>
-        <w:rPr>
-          <w:szCs w:val="24"/>
-          <w:lang w:val="bg-BG"/>
-        </w:rPr>
-        <w:t xml:space="preserve">Това е и целта на интерфейса </w:t>
-      </w:r>
-      <w:r>
-        <w:rPr>
-          <w:b/>
-          <w:szCs w:val="24"/>
-        </w:rPr>
-        <w:t>InfiniteSum</w:t>
-      </w:r>
-      <w:r>
-        <w:rPr>
-          <w:szCs w:val="24"/>
-        </w:rPr>
-        <w:t xml:space="preserve">, </w:t>
-      </w:r>
-      <w:r>
-        <w:rPr>
-          <w:szCs w:val="24"/>
-          <w:lang w:val="bg-BG"/>
-        </w:rPr>
-        <w:t xml:space="preserve">който </w:t>
-      </w:r>
-      <w:r>
-        <w:rPr>
-          <w:szCs w:val="24"/>
-          <w:lang w:val="bg-BG"/>
-        </w:rPr>
-        <w:t>задава начина, по който конкретни суми биват написани, така че да работят с този проект.</w:t>
-      </w:r>
-      <w:r>
-        <w:rPr>
-          <w:szCs w:val="24"/>
-          <w:lang w:val="bg-BG"/>
-        </w:rPr>
-        <w:t xml:space="preserve"> </w:t>
-      </w:r>
-    </w:p>
-    <w:p>
-      <w:pPr>
-        <w:rPr>
-          <w:szCs w:val="24"/>
-        </w:rPr>
-      </w:pPr>
-    </w:p>
-    <w:p>
-      <w:pPr>
-        <w:pStyle w:val="Heading1"/>
-        <w:rPr>
-          <w:szCs w:val="36"/>
-          <w:lang w:val="bg-BG"/>
-        </w:rPr>
-      </w:pPr>
-      <w:r>
-        <w:rPr>
-          <w:szCs w:val="36"/>
-          <w:lang w:val="bg-BG"/>
-        </w:rPr>
-        <w:t>Абстракция</w:t>
-      </w:r>
-      <w:r>
-        <w:rPr>
-          <w:szCs w:val="36"/>
-        </w:rPr>
-        <w:t xml:space="preserve"> </w:t>
-      </w:r>
-      <w:r>
-        <w:rPr>
-          <w:szCs w:val="36"/>
-          <w:lang w:val="bg-BG"/>
-        </w:rPr>
-        <w:t>на процес</w:t>
-      </w:r>
-    </w:p>
-    <w:p>
-      <w:pPr>
-        <w:rPr>
-          <w:szCs w:val="24"/>
-        </w:rPr>
-      </w:pPr>
-      <w:r>
-        <w:rPr>
-          <w:szCs w:val="24"/>
-          <w:lang w:val="bg-BG"/>
-        </w:rPr>
-        <w:t>Още повече – чрез тази дефиниция на метода може много добре да се абстрахира и начина, по който се правят самите изчисления. Това следва от факта, че всяка част от голямата сума е също, сама по себе си, сума. Това означава, че може да се направи йерархия от такива паралелизирания на суми без да има значение дали те се пресмятат последователно, паралелно чрез нишки</w:t>
-      </w:r>
-      <w:r>
-        <w:rPr>
-          <w:szCs w:val="24"/>
-        </w:rPr>
-        <w:t>/</w:t>
-      </w:r>
-      <w:r>
-        <w:rPr>
-          <w:szCs w:val="24"/>
-          <w:lang w:val="bg-BG"/>
-        </w:rPr>
-        <w:t>процеси или паралелно на различни физически компютри.</w:t>
-      </w:r>
-      <w:r>
-        <w:rPr>
-          <w:szCs w:val="24"/>
-        </w:rPr>
-        <w:t xml:space="preserve"> </w:t>
-      </w:r>
-      <w:r>
-        <w:rPr>
-          <w:szCs w:val="24"/>
-          <w:lang w:val="bg-BG"/>
-        </w:rPr>
-        <w:t xml:space="preserve">Общото наименувание в проекта на тези изчислителни единици е </w:t>
-      </w:r>
-      <w:r>
-        <w:rPr>
-          <w:b/>
-          <w:szCs w:val="24"/>
-        </w:rPr>
-        <w:t>Calculator</w:t>
-      </w:r>
-      <w:r>
-        <w:rPr>
-          <w:szCs w:val="24"/>
-        </w:rPr>
-        <w:t>.</w:t>
-      </w:r>
-    </w:p>
-    <w:p>
-      <w:pPr>
-        <w:rPr>
-          <w:szCs w:val="24"/>
         </w:rPr>
       </w:pPr>
       <w:r>
@@ -4665,6 +4883,7 @@
           <w:szCs w:val="24"/>
           <w:lang w:val="bg-BG" w:eastAsia="bg-BG"/>
         </w:rPr>
+        <w:lastRenderedPageBreak/>
         <w:drawing>
           <wp:inline distT="0" distB="0" distL="0" distR="0" wp14:anchorId="3E0210D2" wp14:editId="704C2400">
             <wp:extent cx="5924550" cy="2381250"/>
@@ -4712,7 +4931,7 @@
           <w:szCs w:val="24"/>
           <w:lang w:val="bg-BG"/>
         </w:rPr>
-        <w:t>представя</w:t>
+        <w:t>има</w:t>
       </w:r>
       <w:r>
         <w:rPr>
@@ -4779,65 +4998,49 @@
           <w:szCs w:val="24"/>
           <w:lang w:val="bg-BG"/>
         </w:rPr>
-        <w:t xml:space="preserve">за съобщаване </w:t>
+        <w:t xml:space="preserve">за съобщаване на </w:t>
       </w:r>
       <w:r>
         <w:rPr>
           <w:szCs w:val="24"/>
-          <w:lang w:val="bg-BG"/>
-        </w:rPr>
-        <w:lastRenderedPageBreak/>
-        <w:t xml:space="preserve">на </w:t>
+        </w:rPr>
+        <w:t xml:space="preserve">progress). </w:t>
       </w:r>
       <w:r>
         <w:rPr>
           <w:szCs w:val="24"/>
-        </w:rPr>
-        <w:t xml:space="preserve">progress). </w:t>
+          <w:lang w:val="bg-BG"/>
+        </w:rPr>
+        <w:t>Извикващите този метод не се интересуват от това как се смята зададената част от сумата.</w:t>
       </w:r>
       <w:r>
         <w:rPr>
           <w:szCs w:val="24"/>
           <w:lang w:val="bg-BG"/>
         </w:rPr>
-        <w:t>Извикващите този метод не се интересуват от това как се смята зададената част от сумата.</w:t>
+        <w:t xml:space="preserve"> Една възможна имплементация разпределя сумата на множество компютри.</w:t>
       </w:r>
       <w:r>
         <w:rPr>
           <w:szCs w:val="24"/>
           <w:lang w:val="bg-BG"/>
         </w:rPr>
-        <w:t xml:space="preserve"> Една възможна имплементация разпределя сумата на множество компютри.</w:t>
+        <w:t xml:space="preserve"> Това зависи</w:t>
       </w:r>
       <w:r>
         <w:rPr>
           <w:szCs w:val="24"/>
           <w:lang w:val="bg-BG"/>
         </w:rPr>
-        <w:t xml:space="preserve"> Това зависи</w:t>
+        <w:t xml:space="preserve"> изцяло</w:t>
       </w:r>
       <w:r>
         <w:rPr>
           <w:szCs w:val="24"/>
           <w:lang w:val="bg-BG"/>
         </w:rPr>
-        <w:t xml:space="preserve"> изцяло</w:t>
-      </w:r>
-      <w:r>
-        <w:rPr>
-          <w:szCs w:val="24"/>
-          <w:lang w:val="bg-BG"/>
-        </w:rPr>
         <w:t xml:space="preserve"> от класа, който имплементира интерфейса.</w:t>
       </w:r>
-    </w:p>
-    <w:p>
-      <w:pPr>
-        <w:rPr>
-          <w:szCs w:val="24"/>
-          <w:lang w:val="bg-BG"/>
-        </w:rPr>
-      </w:pPr>
     </w:p>
     <w:p>
       <w:pPr>
@@ -4928,7 +5131,21 @@
           <w:szCs w:val="24"/>
           <w:lang w:val="bg-BG"/>
         </w:rPr>
-        <w:t>. Една нишка използва един такъв обект, за да смята нейната част от сумата.</w:t>
+        <w:t xml:space="preserve">. Една нишка използва един такъв обект, за да </w:t>
+      </w:r>
+      <w:r>
+        <w:rPr>
+          <w:szCs w:val="24"/>
+          <w:lang w:val="bg-BG"/>
+        </w:rPr>
+        <w:t>пресметне</w:t>
+      </w:r>
+      <w:r>
+        <w:rPr>
+          <w:szCs w:val="24"/>
+          <w:lang w:val="bg-BG"/>
+        </w:rPr>
+        <w:t xml:space="preserve"> нейната част от сумата.</w:t>
       </w:r>
     </w:p>
     <w:p>
@@ -5035,7 +5252,36 @@
           <w:szCs w:val="24"/>
           <w:lang w:val="bg-BG"/>
         </w:rPr>
-        <w:t xml:space="preserve"> В схемата по-горе зелените са такива обекти, на които са зададени 1 или 2 </w:t>
+        <w:t xml:space="preserve"> В схемата по-горе зелените са</w:t>
+      </w:r>
+      <w:r>
+        <w:rPr>
+          <w:b/>
+          <w:szCs w:val="24"/>
+          <w:lang w:val="bg-BG"/>
+        </w:rPr>
+        <w:t xml:space="preserve"> </w:t>
+      </w:r>
+      <w:r>
+        <w:rPr>
+          <w:b/>
+          <w:szCs w:val="24"/>
+        </w:rPr>
+        <w:t>ConcurrentCalculator</w:t>
+      </w:r>
+      <w:r>
+        <w:rPr>
+          <w:b/>
+          <w:szCs w:val="24"/>
+        </w:rPr>
+        <w:t xml:space="preserve"> </w:t>
+      </w:r>
+      <w:r>
+        <w:rPr>
+          <w:szCs w:val="24"/>
+          <w:lang w:val="bg-BG"/>
+        </w:rPr>
+        <w:t xml:space="preserve">обекти, на които са зададени 1 или 2 </w:t>
       </w:r>
       <w:r>
         <w:rPr>
@@ -5075,6 +5321,48 @@
       <w:pPr>
         <w:rPr>
           <w:szCs w:val="24"/>
+          <w:lang w:val="bg-BG"/>
+        </w:rPr>
+      </w:pPr>
+      <w:r>
+        <w:rPr>
+          <w:szCs w:val="24"/>
+          <w:lang w:val="bg-BG"/>
+        </w:rPr>
+        <w:t xml:space="preserve">Интересен проблем тук е, че при такава йерархия от </w:t>
+      </w:r>
+      <w:r>
+        <w:rPr>
+          <w:szCs w:val="24"/>
+        </w:rPr>
+        <w:t xml:space="preserve">Calculator </w:t>
+      </w:r>
+      <w:r>
+        <w:rPr>
+          <w:szCs w:val="24"/>
+          <w:lang w:val="bg-BG"/>
+        </w:rPr>
+        <w:t>обекти</w:t>
+      </w:r>
+      <w:r>
+        <w:rPr>
+          <w:szCs w:val="24"/>
+        </w:rPr>
+        <w:t xml:space="preserve"> </w:t>
+      </w:r>
+      <w:r>
+        <w:rPr>
+          <w:szCs w:val="24"/>
+          <w:lang w:val="bg-BG"/>
+        </w:rPr>
+        <w:t>не би било ефективно във всеки вътрешен връх работата да се разделя точно на две. Това би довело до резултати в една част на дървото много по-бързо, отколкото в другите. Схемата по-горе е добър пример за това.</w:t>
+      </w:r>
+    </w:p>
+    <w:p>
+      <w:pPr>
+        <w:rPr>
+          <w:szCs w:val="24"/>
+          <w:lang w:val="bg-BG"/>
         </w:rPr>
       </w:pPr>
     </w:p>
@@ -5090,20 +5378,22 @@
           <w:szCs w:val="24"/>
           <w:lang w:val="bg-BG"/>
         </w:rPr>
-        <w:t xml:space="preserve">Интересен проблем тук е, че при такава йерархия от </w:t>
+        <w:lastRenderedPageBreak/>
+        <w:t xml:space="preserve">За да се реши този проблем </w:t>
       </w:r>
       <w:r>
         <w:rPr>
           <w:szCs w:val="24"/>
-        </w:rPr>
-        <w:t xml:space="preserve">Calculator </w:t>
-      </w:r>
-      <w:r>
-        <w:rPr>
+          <w:lang w:val="bg-BG"/>
+        </w:rPr>
+        <w:t xml:space="preserve">към всеки </w:t>
+      </w:r>
+      <w:r>
+        <w:rPr>
+          <w:b/>
           <w:szCs w:val="24"/>
-          <w:lang w:val="bg-BG"/>
-        </w:rPr>
-        <w:t>обекти</w:t>
+        </w:rPr>
+        <w:t>Calculator</w:t>
       </w:r>
       <w:r>
         <w:rPr>
@@ -5116,7 +5406,133 @@
           <w:szCs w:val="24"/>
           <w:lang w:val="bg-BG"/>
         </w:rPr>
-        <w:t>не би било ефективно във всеки вътрешен връх работата да се разделя точно на две. Това би довело до резултати в една част на дървото много по-бързо, отколкото в другите. Схемата по-горе е добър пример за това.</w:t>
+        <w:t xml:space="preserve">клас се добавя и метод, връщащ </w:t>
+      </w:r>
+      <w:r>
+        <w:rPr>
+          <w:b/>
+          <w:szCs w:val="24"/>
+        </w:rPr>
+        <w:t>performance score</w:t>
+      </w:r>
+      <w:r>
+        <w:rPr>
+          <w:szCs w:val="24"/>
+        </w:rPr>
+        <w:t>.</w:t>
+      </w:r>
+      <w:r>
+        <w:rPr>
+          <w:szCs w:val="24"/>
+        </w:rPr>
+        <w:t xml:space="preserve"> </w:t>
+      </w:r>
+      <w:r>
+        <w:rPr>
+          <w:szCs w:val="24"/>
+          <w:lang w:val="bg-BG"/>
+        </w:rPr>
+        <w:t>Това е число, което приблизително определя бързодействието на конкретния калкулатор спрямо другите. В текущата имплементация това число е броят на нишките, които калкулаторът използва.</w:t>
+      </w:r>
+      <w:r>
+        <w:rPr>
+          <w:szCs w:val="24"/>
+        </w:rPr>
+        <w:t xml:space="preserve"> </w:t>
+      </w:r>
+      <w:r>
+        <w:rPr>
+          <w:szCs w:val="24"/>
+          <w:lang w:val="bg-BG"/>
+        </w:rPr>
+        <w:t xml:space="preserve">Според тези оценки се разпределя работата </w:t>
+      </w:r>
+      <w:r>
+        <w:rPr>
+          <w:szCs w:val="24"/>
+        </w:rPr>
+        <w:t>(</w:t>
+      </w:r>
+      <w:r>
+        <w:rPr>
+          <w:szCs w:val="24"/>
+          <w:lang w:val="bg-BG"/>
+        </w:rPr>
+        <w:t xml:space="preserve">отговорен за това е </w:t>
+      </w:r>
+      <w:r>
+        <w:rPr>
+          <w:b/>
+          <w:szCs w:val="24"/>
+        </w:rPr>
+        <w:t>ConcurrentCalculator</w:t>
+      </w:r>
+      <w:r>
+        <w:rPr>
+          <w:szCs w:val="24"/>
+        </w:rPr>
+        <w:t xml:space="preserve">). </w:t>
+      </w:r>
+      <w:r>
+        <w:rPr>
+          <w:szCs w:val="24"/>
+          <w:lang w:val="bg-BG"/>
+        </w:rPr>
+        <w:t xml:space="preserve">Оценката на </w:t>
+      </w:r>
+      <w:r>
+        <w:rPr>
+          <w:b/>
+          <w:szCs w:val="24"/>
+        </w:rPr>
+        <w:t>SequentialCalculator</w:t>
+      </w:r>
+      <w:r>
+        <w:rPr>
+          <w:szCs w:val="24"/>
+        </w:rPr>
+        <w:t xml:space="preserve"> </w:t>
+      </w:r>
+      <w:r>
+        <w:rPr>
+          <w:szCs w:val="24"/>
+          <w:lang w:val="bg-BG"/>
+        </w:rPr>
+        <w:t xml:space="preserve">е 1, а тази на </w:t>
+      </w:r>
+      <w:r>
+        <w:rPr>
+          <w:b/>
+          <w:szCs w:val="24"/>
+        </w:rPr>
+        <w:t>ConcurrentCalculator</w:t>
+      </w:r>
+      <w:r>
+        <w:rPr>
+          <w:szCs w:val="24"/>
+        </w:rPr>
+        <w:t xml:space="preserve"> </w:t>
+      </w:r>
+      <w:r>
+        <w:rPr>
+          <w:szCs w:val="24"/>
+          <w:lang w:val="bg-BG"/>
+        </w:rPr>
+        <w:t>автоматично се пресмята като сума на оценките на калкулаторите, които той използва.</w:t>
+      </w:r>
+      <w:r>
+        <w:rPr>
+          <w:szCs w:val="24"/>
+          <w:lang w:val="bg-BG"/>
+        </w:rPr>
+        <w:t xml:space="preserve"> В горната схема числата в скобите са точно тези оценки</w:t>
+      </w:r>
+      <w:r>
+        <w:rPr>
+          <w:szCs w:val="24"/>
+          <w:lang w:val="bg-BG"/>
+        </w:rPr>
+        <w:t>.</w:t>
       </w:r>
     </w:p>
     <w:p>
@@ -5126,6 +5542,13 @@
           <w:lang w:val="bg-BG"/>
         </w:rPr>
       </w:pPr>
+      <w:r>
+        <w:rPr>
+          <w:szCs w:val="24"/>
+          <w:lang w:val="bg-BG"/>
+        </w:rPr>
+        <w:t xml:space="preserve">По този начин може да се направи произволно дълбока и широка йерархия от изчислителни единици, като работата ще бъде разделена максимално оптимално. </w:t>
+      </w:r>
     </w:p>
     <w:p>
       <w:pPr>
@@ -5138,221 +5561,53 @@
           <w:szCs w:val="24"/>
           <w:lang w:val="bg-BG"/>
         </w:rPr>
-        <w:t xml:space="preserve">За да се реши този проблем </w:t>
+        <w:t xml:space="preserve">Разбира се, броят на нишките не е единственият показател, затова е възможно и други показатели </w:t>
       </w:r>
       <w:r>
         <w:rPr>
           <w:szCs w:val="24"/>
-          <w:lang w:val="bg-BG"/>
-        </w:rPr>
-        <w:t xml:space="preserve">към всеки </w:t>
-      </w:r>
-      <w:r>
-        <w:rPr>
-          <w:b/>
+        </w:rPr>
+        <w:t>(</w:t>
+      </w:r>
+      <w:r>
+        <w:rPr>
           <w:szCs w:val="24"/>
-        </w:rPr>
-        <w:t>Calculator</w:t>
+          <w:lang w:val="bg-BG"/>
+        </w:rPr>
+        <w:t xml:space="preserve">като тактова честота и </w:t>
       </w:r>
       <w:r>
         <w:rPr>
           <w:szCs w:val="24"/>
         </w:rPr>
-        <w:t xml:space="preserve"> </w:t>
+        <w:t xml:space="preserve">benchmark </w:t>
       </w:r>
       <w:r>
         <w:rPr>
           <w:szCs w:val="24"/>
           <w:lang w:val="bg-BG"/>
         </w:rPr>
-        <w:t xml:space="preserve">клас се добавя и метод, връщащ </w:t>
-      </w:r>
-      <w:r>
-        <w:rPr>
-          <w:b/>
+        <w:t>резултати на процесорите</w:t>
+      </w:r>
+      <w:r>
+        <w:rPr>
           <w:szCs w:val="24"/>
         </w:rPr>
-        <w:t>performance score</w:t>
+        <w:t>)</w:t>
       </w:r>
       <w:r>
         <w:rPr>
           <w:szCs w:val="24"/>
-        </w:rPr>
-        <w:t>.</w:t>
+          <w:lang w:val="bg-BG"/>
+        </w:rPr>
+        <w:t xml:space="preserve"> да бъдат добавени към оценката</w:t>
       </w:r>
       <w:r>
         <w:rPr>
           <w:szCs w:val="24"/>
-        </w:rPr>
-        <w:t xml:space="preserve"> </w:t>
-      </w:r>
-      <w:r>
-        <w:rPr>
-          <w:szCs w:val="24"/>
-          <w:lang w:val="bg-BG"/>
-        </w:rPr>
-        <w:t>Това е цяло число, което приблизително определя бързодействието на конкретния калкулатор спрямо другите. В текущата имплементация това число е броят на нишките, които калкулаторът използва.</w:t>
-      </w:r>
-      <w:r>
-        <w:rPr>
-          <w:szCs w:val="24"/>
-        </w:rPr>
-        <w:t xml:space="preserve"> </w:t>
-      </w:r>
-      <w:r>
-        <w:rPr>
-          <w:szCs w:val="24"/>
-          <w:lang w:val="bg-BG"/>
-        </w:rPr>
-        <w:t xml:space="preserve">Според тези оценки се разпределя работата </w:t>
-      </w:r>
-      <w:r>
-        <w:rPr>
-          <w:szCs w:val="24"/>
-        </w:rPr>
-        <w:t>(</w:t>
-      </w:r>
-      <w:r>
-        <w:rPr>
-          <w:szCs w:val="24"/>
-          <w:lang w:val="bg-BG"/>
-        </w:rPr>
-        <w:t xml:space="preserve">отговорен за това е </w:t>
-      </w:r>
-      <w:r>
-        <w:rPr>
-          <w:b/>
-          <w:szCs w:val="24"/>
-        </w:rPr>
-        <w:t>ConcurrentCalculator</w:t>
-      </w:r>
-      <w:r>
-        <w:rPr>
-          <w:szCs w:val="24"/>
-        </w:rPr>
-        <w:t xml:space="preserve">). </w:t>
-      </w:r>
-      <w:r>
-        <w:rPr>
-          <w:szCs w:val="24"/>
-          <w:lang w:val="bg-BG"/>
-        </w:rPr>
-        <w:t xml:space="preserve">Оценката на </w:t>
-      </w:r>
-      <w:r>
-        <w:rPr>
-          <w:b/>
-          <w:szCs w:val="24"/>
-        </w:rPr>
-        <w:t>SequentialCalculator</w:t>
-      </w:r>
-      <w:r>
-        <w:rPr>
-          <w:szCs w:val="24"/>
-        </w:rPr>
-        <w:t xml:space="preserve"> </w:t>
-      </w:r>
-      <w:r>
-        <w:rPr>
-          <w:szCs w:val="24"/>
-          <w:lang w:val="bg-BG"/>
-        </w:rPr>
-        <w:t xml:space="preserve">е 1, а тази на </w:t>
-      </w:r>
-      <w:r>
-        <w:rPr>
-          <w:b/>
-          <w:szCs w:val="24"/>
-        </w:rPr>
-        <w:t>ConcurrentCalculator</w:t>
-      </w:r>
-      <w:r>
-        <w:rPr>
-          <w:szCs w:val="24"/>
-        </w:rPr>
-        <w:t xml:space="preserve"> </w:t>
-      </w:r>
-      <w:r>
-        <w:rPr>
-          <w:szCs w:val="24"/>
-          <w:lang w:val="bg-BG"/>
-        </w:rPr>
-        <w:t>автоматично се пресмята като сума на оценките на калкулаторите, които той използва.</w:t>
-      </w:r>
-      <w:r>
-        <w:rPr>
-          <w:szCs w:val="24"/>
-          <w:lang w:val="bg-BG"/>
-        </w:rPr>
-        <w:t xml:space="preserve"> В горната схема числото в скобите е точно тази оценка.</w:t>
-      </w:r>
-      <w:r>
-        <w:rPr>
-          <w:szCs w:val="24"/>
-          <w:lang w:val="bg-BG"/>
-        </w:rPr>
-        <w:br/>
-        <w:t xml:space="preserve">По този начин може да се направи произволно дълбока и широка йерархия от изчислителни единици, като работата ще бъде разделена максимално оптимално. </w:t>
-      </w:r>
-      <w:r>
-        <w:rPr>
-          <w:szCs w:val="24"/>
-          <w:lang w:val="bg-BG"/>
-        </w:rPr>
-        <w:lastRenderedPageBreak/>
-        <w:t xml:space="preserve">Разбира се, броят на нишките не е единственият показател, затова е възможно и други показатели </w:t>
-      </w:r>
-      <w:r>
-        <w:rPr>
-          <w:szCs w:val="24"/>
-        </w:rPr>
-        <w:t>(</w:t>
-      </w:r>
-      <w:r>
-        <w:rPr>
-          <w:szCs w:val="24"/>
-          <w:lang w:val="bg-BG"/>
-        </w:rPr>
-        <w:t xml:space="preserve">като тактова честота и </w:t>
-      </w:r>
-      <w:r>
-        <w:rPr>
-          <w:szCs w:val="24"/>
-        </w:rPr>
-        <w:t xml:space="preserve">benchmark </w:t>
-      </w:r>
-      <w:r>
-        <w:rPr>
-          <w:szCs w:val="24"/>
-          <w:lang w:val="bg-BG"/>
-        </w:rPr>
-        <w:t>резултати на процесорите</w:t>
-      </w:r>
-      <w:r>
-        <w:rPr>
-          <w:szCs w:val="24"/>
-        </w:rPr>
-        <w:t>)</w:t>
-      </w:r>
-      <w:r>
-        <w:rPr>
-          <w:szCs w:val="24"/>
-          <w:lang w:val="bg-BG"/>
-        </w:rPr>
-        <w:t xml:space="preserve"> да бъдат добавени към </w:t>
-      </w:r>
-      <w:r>
-        <w:rPr>
-          <w:szCs w:val="24"/>
-        </w:rPr>
-        <w:t>performance</w:t>
-      </w:r>
-      <w:r>
-        <w:rPr>
-          <w:szCs w:val="24"/>
-          <w:lang w:val="bg-BG"/>
-        </w:rPr>
-        <w:t xml:space="preserve"> оценката</w:t>
+          <w:lang w:val="bg-BG"/>
+        </w:rPr>
+        <w:t xml:space="preserve"> за бързодействието</w:t>
       </w:r>
       <w:r>
         <w:rPr>
@@ -5609,7 +5864,31 @@
         <w:rPr>
           <w:lang w:val="bg-BG"/>
         </w:rPr>
-        <w:t>гранулярност, така че да не се натоварва мрежата или да е необходимо често да се синхронизират нишките.</w:t>
+        <w:t>гранулярност, така ч</w:t>
+      </w:r>
+      <w:r>
+        <w:rPr>
+          <w:lang w:val="bg-BG"/>
+        </w:rPr>
+        <w:t>е да не се натоварва мрежата и</w:t>
+      </w:r>
+      <w:r>
+        <w:rPr>
+          <w:lang w:val="bg-BG"/>
+        </w:rPr>
+        <w:t xml:space="preserve"> да</w:t>
+      </w:r>
+      <w:r>
+        <w:rPr>
+          <w:lang w:val="bg-BG"/>
+        </w:rPr>
+        <w:t xml:space="preserve"> не</w:t>
+      </w:r>
+      <w:r>
+        <w:rPr>
+          <w:lang w:val="bg-BG"/>
+        </w:rPr>
+        <w:t xml:space="preserve"> е необходимо често да се синхронизират нишките.</w:t>
       </w:r>
     </w:p>
     <w:p>
@@ -5618,92 +5897,57 @@
           <w:lang w:val="bg-BG"/>
         </w:rPr>
       </w:pPr>
+      <w:r>
+        <w:rPr>
+          <w:lang w:val="bg-BG"/>
+        </w:rPr>
+        <w:t xml:space="preserve">Освен при докладване на прогрес </w:t>
+      </w:r>
+      <w:r>
+        <w:t>(</w:t>
+      </w:r>
+      <w:r>
+        <w:rPr>
+          <w:lang w:val="bg-BG"/>
+        </w:rPr>
+        <w:t>което става до 100</w:t>
+      </w:r>
+      <w:r>
+        <w:t xml:space="preserve">t </w:t>
+      </w:r>
+      <w:r>
+        <w:rPr>
+          <w:lang w:val="bg-BG"/>
+        </w:rPr>
+        <w:t>пъти</w:t>
+      </w:r>
+      <w:r>
+        <w:t>)</w:t>
+      </w:r>
+      <w:r>
+        <w:rPr>
+          <w:lang w:val="bg-BG"/>
+        </w:rPr>
+        <w:t xml:space="preserve"> не се изисква синхронизиране на работата на нишките, което позволява процесорите да се натоварят максимално. Действително при следене на натовареността на процесорите при изпълнение на програмата те се натоварват 100%.</w:t>
+      </w:r>
     </w:p>
     <w:p>
       <w:pPr>
         <w:rPr>
+          <w:smallCaps/>
+          <w:color w:val="3E7718" w:themeColor="accent2" w:themeShade="BF"/>
+          <w:spacing w:val="5"/>
+          <w:sz w:val="36"/>
+          <w:szCs w:val="32"/>
           <w:lang w:val="bg-BG"/>
         </w:rPr>
       </w:pPr>
-    </w:p>
-    <w:p>
-      <w:pPr>
-        <w:rPr>
-          <w:lang w:val="bg-BG"/>
-        </w:rPr>
-      </w:pPr>
-    </w:p>
-    <w:p>
-      <w:pPr>
-        <w:rPr>
-          <w:lang w:val="bg-BG"/>
-        </w:rPr>
-      </w:pPr>
-    </w:p>
-    <w:p>
-      <w:pPr>
-        <w:rPr>
-          <w:lang w:val="bg-BG"/>
-        </w:rPr>
-      </w:pPr>
-    </w:p>
-    <w:p>
-      <w:pPr>
-        <w:rPr>
-          <w:lang w:val="bg-BG"/>
-        </w:rPr>
-      </w:pPr>
-    </w:p>
-    <w:p>
-      <w:pPr>
-        <w:rPr>
-          <w:lang w:val="bg-BG"/>
-        </w:rPr>
-      </w:pPr>
-    </w:p>
-    <w:p>
-      <w:pPr>
-        <w:rPr>
-          <w:lang w:val="bg-BG"/>
-        </w:rPr>
-      </w:pPr>
-    </w:p>
-    <w:p>
-      <w:pPr>
-        <w:rPr>
-          <w:lang w:val="bg-BG"/>
-        </w:rPr>
-      </w:pPr>
-    </w:p>
-    <w:p>
-      <w:pPr>
-        <w:rPr>
-          <w:lang w:val="bg-BG"/>
-        </w:rPr>
-      </w:pPr>
-    </w:p>
-    <w:p>
-      <w:pPr>
-        <w:rPr>
-          <w:lang w:val="bg-BG"/>
-        </w:rPr>
-      </w:pPr>
-    </w:p>
-    <w:p>
-      <w:pPr>
-        <w:rPr>
-          <w:lang w:val="bg-BG"/>
-        </w:rPr>
-      </w:pPr>
-    </w:p>
-    <w:p>
-      <w:pPr>
-        <w:rPr>
-          <w:lang w:val="bg-BG"/>
-        </w:rPr>
-      </w:pPr>
-      <w:bookmarkStart w:id="0" w:name="_GoBack"/>
-      <w:bookmarkEnd w:id="0"/>
+      <w:r>
+        <w:rPr>
+          <w:lang w:val="bg-BG"/>
+        </w:rPr>
+        <w:br w:type="page"/>
+      </w:r>
     </w:p>
     <w:p>
       <w:pPr>
@@ -5736,37 +5980,37 @@
         <w:rPr>
           <w:lang w:val="bg-BG"/>
         </w:rPr>
-        <w:t>двойно</w:t>
-      </w:r>
-      <w:r>
-        <w:rPr>
-          <w:lang w:val="bg-BG"/>
-        </w:rPr>
-        <w:t xml:space="preserve"> при</w:t>
-      </w:r>
-      <w:r>
-        <w:rPr>
-          <w:lang w:val="bg-BG"/>
-        </w:rPr>
-        <w:t xml:space="preserve"> двойно</w:t>
-      </w:r>
-      <w:r>
-        <w:rPr>
-          <w:lang w:val="bg-BG"/>
-        </w:rPr>
-        <w:t xml:space="preserve"> увеличаване</w:t>
-      </w:r>
-      <w:r>
-        <w:rPr>
-          <w:lang w:val="bg-BG"/>
-        </w:rPr>
-        <w:t xml:space="preserve"> на</w:t>
-      </w:r>
-      <w:r>
-        <w:rPr>
-          <w:lang w:val="bg-BG"/>
-        </w:rPr>
-        <w:t xml:space="preserve"> броя на изчислителните единици.</w:t>
+        <w:t>линейно</w:t>
+      </w:r>
+      <w:r>
+        <w:rPr>
+          <w:lang w:val="bg-BG"/>
+        </w:rPr>
+        <w:t>.</w:t>
+      </w:r>
+      <w:r>
+        <w:rPr>
+          <w:lang w:val="bg-BG"/>
+        </w:rPr>
+        <w:t xml:space="preserve"> Разбира се, непаралелната част </w:t>
+      </w:r>
+      <w:r>
+        <w:t>(</w:t>
+      </w:r>
+      <w:r>
+        <w:rPr>
+          <w:lang w:val="bg-BG"/>
+        </w:rPr>
+        <w:t>комбинирането на отделните суми и финализацията</w:t>
+      </w:r>
+      <w:r>
+        <w:t>)</w:t>
+      </w:r>
+      <w:r>
+        <w:rPr>
+          <w:lang w:val="bg-BG"/>
+        </w:rPr>
+        <w:t xml:space="preserve"> също оказва влияние на резултатите.</w:t>
       </w:r>
     </w:p>
     <w:p>
@@ -5894,6 +6138,86 @@
           <w:lang w:val="bg-BG"/>
         </w:rPr>
         <w:t xml:space="preserve"> са направени за 10 000 члена на сумата</w:t>
+      </w:r>
+      <w:r>
+        <w:rPr>
+          <w:sz w:val="20"/>
+          <w:lang w:val="bg-BG"/>
+        </w:rPr>
+        <w:t>.</w:t>
+      </w:r>
+      <w:r>
+        <w:rPr>
+          <w:sz w:val="20"/>
+          <w:lang w:val="bg-BG"/>
+        </w:rPr>
+        <w:t xml:space="preserve"> Интересен факт е, че при горният сървър, когато </w:t>
+      </w:r>
+      <w:r>
+        <w:rPr>
+          <w:sz w:val="20"/>
+        </w:rPr>
+        <w:t xml:space="preserve">2k </w:t>
+      </w:r>
+      <w:r>
+        <w:rPr>
+          <w:sz w:val="20"/>
+          <w:lang w:val="bg-BG"/>
+        </w:rPr>
+        <w:t xml:space="preserve">на брой нишки вършат работата си едновременно, то всяка от тях завършва за повече време, отколкото </w:t>
+      </w:r>
+      <w:r>
+        <w:rPr>
+          <w:sz w:val="20"/>
+        </w:rPr>
+        <w:t xml:space="preserve">k </w:t>
+      </w:r>
+      <w:r>
+        <w:rPr>
+          <w:sz w:val="20"/>
+          <w:lang w:val="bg-BG"/>
+        </w:rPr>
+        <w:t>нишки, които вършат същата работа</w:t>
+      </w:r>
+      <w:r>
+        <w:rPr>
+          <w:sz w:val="20"/>
+          <w:lang w:val="bg-BG"/>
+        </w:rPr>
+        <w:t>.</w:t>
+      </w:r>
+      <w:r>
+        <w:rPr>
+          <w:sz w:val="20"/>
+        </w:rPr>
+        <w:t xml:space="preserve"> </w:t>
+      </w:r>
+      <w:r>
+        <w:rPr>
+          <w:sz w:val="20"/>
+          <w:lang w:val="bg-BG"/>
+        </w:rPr>
+        <w:t>Например при 8 нишки времето за завършване на всяка една е почти 30</w:t>
+      </w:r>
+      <w:r>
+        <w:rPr>
+          <w:sz w:val="20"/>
+        </w:rPr>
+        <w:t xml:space="preserve">% </w:t>
+      </w:r>
+      <w:r>
+        <w:rPr>
+          <w:sz w:val="20"/>
+          <w:lang w:val="bg-BG"/>
+        </w:rPr>
+        <w:t xml:space="preserve">повече от времето за завършване на всяка ако работят по 4 едновременно. Тоест при по-голяма натовареност се наблюдава повече време за пресмятане, въпреки че работят паралелно. С това е свързано и наблюдаваното намаляване на ефективността при по-голям брой нишки. Трябва да се отчете и факта, че тестваните 10 000 члена от сумата е възможно да са под оптималният брой </w:t>
+      </w:r>
+      <w:r>
+        <w:rPr>
+          <w:sz w:val="20"/>
+          <w:lang w:val="bg-BG"/>
+        </w:rPr>
+        <w:t>за 24 нишки</w:t>
       </w:r>
       <w:r>
         <w:rPr>
@@ -7811,11 +8135,11 @@
         </c:dLbls>
         <c:marker val="1"/>
         <c:smooth val="0"/>
-        <c:axId val="-1604910816"/>
-        <c:axId val="-1604916800"/>
+        <c:axId val="1478242256"/>
+        <c:axId val="1478231920"/>
       </c:lineChart>
       <c:catAx>
-        <c:axId val="-1604910816"/>
+        <c:axId val="1478242256"/>
         <c:scaling>
           <c:orientation val="minMax"/>
         </c:scaling>
@@ -7858,7 +8182,7 @@
             <a:endParaRPr lang="bg-BG"/>
           </a:p>
         </c:txPr>
-        <c:crossAx val="-1604916800"/>
+        <c:crossAx val="1478231920"/>
         <c:crosses val="autoZero"/>
         <c:auto val="1"/>
         <c:lblAlgn val="ctr"/>
@@ -7866,7 +8190,7 @@
         <c:noMultiLvlLbl val="0"/>
       </c:catAx>
       <c:valAx>
-        <c:axId val="-1604916800"/>
+        <c:axId val="1478231920"/>
         <c:scaling>
           <c:orientation val="minMax"/>
           <c:max val="4.0999999999999996"/>
@@ -7919,7 +8243,7 @@
             <a:endParaRPr lang="bg-BG"/>
           </a:p>
         </c:txPr>
-        <c:crossAx val="-1604910816"/>
+        <c:crossAx val="1478242256"/>
         <c:crosses val="autoZero"/>
         <c:crossBetween val="between"/>
       </c:valAx>
@@ -8153,11 +8477,11 @@
           <c:showBubbleSize val="0"/>
         </c:dLbls>
         <c:gapWidth val="150"/>
-        <c:axId val="-1604912992"/>
-        <c:axId val="-1604910272"/>
+        <c:axId val="1478235728"/>
+        <c:axId val="1412217952"/>
       </c:barChart>
       <c:catAx>
-        <c:axId val="-1604912992"/>
+        <c:axId val="1478235728"/>
         <c:scaling>
           <c:orientation val="minMax"/>
         </c:scaling>
@@ -8200,7 +8524,7 @@
             <a:endParaRPr lang="bg-BG"/>
           </a:p>
         </c:txPr>
-        <c:crossAx val="-1604910272"/>
+        <c:crossAx val="1412217952"/>
         <c:crosses val="autoZero"/>
         <c:auto val="1"/>
         <c:lblAlgn val="ctr"/>
@@ -8208,7 +8532,7 @@
         <c:noMultiLvlLbl val="0"/>
       </c:catAx>
       <c:valAx>
-        <c:axId val="-1604910272"/>
+        <c:axId val="1412217952"/>
         <c:scaling>
           <c:orientation val="minMax"/>
           <c:min val="0"/>
@@ -8260,7 +8584,7 @@
             <a:endParaRPr lang="bg-BG"/>
           </a:p>
         </c:txPr>
-        <c:crossAx val="-1604912992"/>
+        <c:crossAx val="1478235728"/>
         <c:crosses val="autoZero"/>
         <c:crossBetween val="between"/>
       </c:valAx>
@@ -8629,11 +8953,11 @@
         </c:dLbls>
         <c:marker val="1"/>
         <c:smooth val="0"/>
-        <c:axId val="-1600565904"/>
-        <c:axId val="-1600567536"/>
+        <c:axId val="1412213600"/>
+        <c:axId val="1412219040"/>
       </c:lineChart>
       <c:catAx>
-        <c:axId val="-1600565904"/>
+        <c:axId val="1412213600"/>
         <c:scaling>
           <c:orientation val="minMax"/>
         </c:scaling>
@@ -8676,7 +9000,7 @@
             <a:endParaRPr lang="bg-BG"/>
           </a:p>
         </c:txPr>
-        <c:crossAx val="-1600567536"/>
+        <c:crossAx val="1412219040"/>
         <c:crosses val="autoZero"/>
         <c:auto val="1"/>
         <c:lblAlgn val="ctr"/>
@@ -8684,7 +9008,7 @@
         <c:noMultiLvlLbl val="0"/>
       </c:catAx>
       <c:valAx>
-        <c:axId val="-1600567536"/>
+        <c:axId val="1412219040"/>
         <c:scaling>
           <c:orientation val="minMax"/>
           <c:min val="0"/>
@@ -8736,7 +9060,7 @@
             <a:endParaRPr lang="bg-BG"/>
           </a:p>
         </c:txPr>
-        <c:crossAx val="-1600565904"/>
+        <c:crossAx val="1412213600"/>
         <c:crosses val="autoZero"/>
         <c:crossBetween val="between"/>
       </c:valAx>
@@ -9090,11 +9414,11 @@
           <c:showBubbleSize val="0"/>
         </c:dLbls>
         <c:gapWidth val="219"/>
-        <c:axId val="-1600566448"/>
-        <c:axId val="-1600569168"/>
+        <c:axId val="1412222848"/>
+        <c:axId val="1412208704"/>
       </c:barChart>
       <c:catAx>
-        <c:axId val="-1600566448"/>
+        <c:axId val="1412222848"/>
         <c:scaling>
           <c:orientation val="minMax"/>
         </c:scaling>
@@ -9137,7 +9461,7 @@
             <a:endParaRPr lang="bg-BG"/>
           </a:p>
         </c:txPr>
-        <c:crossAx val="-1600569168"/>
+        <c:crossAx val="1412208704"/>
         <c:crosses val="autoZero"/>
         <c:auto val="1"/>
         <c:lblAlgn val="ctr"/>
@@ -9145,7 +9469,7 @@
         <c:noMultiLvlLbl val="0"/>
       </c:catAx>
       <c:valAx>
-        <c:axId val="-1600569168"/>
+        <c:axId val="1412208704"/>
         <c:scaling>
           <c:orientation val="minMax"/>
           <c:min val="0"/>
@@ -9197,7 +9521,7 @@
             <a:endParaRPr lang="bg-BG"/>
           </a:p>
         </c:txPr>
-        <c:crossAx val="-1600566448"/>
+        <c:crossAx val="1412222848"/>
         <c:crosses val="autoZero"/>
         <c:crossBetween val="between"/>
       </c:valAx>
@@ -9452,11 +9776,11 @@
         </c:dLbls>
         <c:marker val="1"/>
         <c:smooth val="0"/>
-        <c:axId val="-1600571344"/>
-        <c:axId val="-1600564816"/>
+        <c:axId val="1417950896"/>
+        <c:axId val="1417943824"/>
       </c:lineChart>
       <c:catAx>
-        <c:axId val="-1600571344"/>
+        <c:axId val="1417950896"/>
         <c:scaling>
           <c:orientation val="minMax"/>
         </c:scaling>
@@ -9499,7 +9823,7 @@
             <a:endParaRPr lang="bg-BG"/>
           </a:p>
         </c:txPr>
-        <c:crossAx val="-1600564816"/>
+        <c:crossAx val="1417943824"/>
         <c:crosses val="autoZero"/>
         <c:auto val="1"/>
         <c:lblAlgn val="ctr"/>
@@ -9507,7 +9831,7 @@
         <c:noMultiLvlLbl val="0"/>
       </c:catAx>
       <c:valAx>
-        <c:axId val="-1600564816"/>
+        <c:axId val="1417943824"/>
         <c:scaling>
           <c:orientation val="minMax"/>
           <c:min val="0"/>
@@ -9559,7 +9883,7 @@
             <a:endParaRPr lang="bg-BG"/>
           </a:p>
         </c:txPr>
-        <c:crossAx val="-1600571344"/>
+        <c:crossAx val="1417950896"/>
         <c:crosses val="autoZero"/>
         <c:crossBetween val="between"/>
       </c:valAx>
@@ -9791,11 +10115,11 @@
           <c:showBubbleSize val="0"/>
         </c:dLbls>
         <c:gapWidth val="150"/>
-        <c:axId val="-1600569712"/>
-        <c:axId val="-1600568080"/>
+        <c:axId val="1289874672"/>
+        <c:axId val="1289718944"/>
       </c:barChart>
       <c:catAx>
-        <c:axId val="-1600569712"/>
+        <c:axId val="1289874672"/>
         <c:scaling>
           <c:orientation val="minMax"/>
         </c:scaling>
@@ -9838,7 +10162,7 @@
             <a:endParaRPr lang="bg-BG"/>
           </a:p>
         </c:txPr>
-        <c:crossAx val="-1600568080"/>
+        <c:crossAx val="1289718944"/>
         <c:crosses val="autoZero"/>
         <c:auto val="1"/>
         <c:lblAlgn val="ctr"/>
@@ -9846,7 +10170,7 @@
         <c:noMultiLvlLbl val="0"/>
       </c:catAx>
       <c:valAx>
-        <c:axId val="-1600568080"/>
+        <c:axId val="1289718944"/>
         <c:scaling>
           <c:orientation val="minMax"/>
           <c:min val="0"/>
@@ -9898,7 +10222,7 @@
             <a:endParaRPr lang="bg-BG"/>
           </a:p>
         </c:txPr>
-        <c:crossAx val="-1600569712"/>
+        <c:crossAx val="1289874672"/>
         <c:crosses val="autoZero"/>
         <c:crossBetween val="between"/>
       </c:valAx>
@@ -14284,8 +14608,21 @@
         <a:p>
           <a:r>
             <a:rPr lang="bg-BG"/>
-            <a:t>Компютри</a:t>
+            <a:t>Други компютри </a:t>
           </a:r>
+          <a:r>
+            <a:rPr lang="en-US"/>
+            <a:t>(</a:t>
+          </a:r>
+          <a:r>
+            <a:rPr lang="bg-BG"/>
+            <a:t>сървъри</a:t>
+          </a:r>
+          <a:r>
+            <a:rPr lang="en-US"/>
+            <a:t>)</a:t>
+          </a:r>
+          <a:endParaRPr lang="bg-BG"/>
         </a:p>
       </dgm:t>
     </dgm:pt>
@@ -14320,7 +14657,7 @@
         <a:p>
           <a:r>
             <a:rPr lang="bg-BG"/>
-            <a:t> </a:t>
+            <a:t> Клиент</a:t>
           </a:r>
         </a:p>
       </dgm:t>
@@ -14670,72 +15007,72 @@
   </dgm:ptLst>
   <dgm:cxnLst>
     <dgm:cxn modelId="{80763FF5-BB52-487A-88C5-DDBD968971B3}" srcId="{BE0DAE82-F169-4397-8CFE-90861AE402AE}" destId="{6F30A08A-9092-4B3A-ACB3-E7F4ED5C960C}" srcOrd="3" destOrd="0" parTransId="{48E12591-62AC-4FA4-9220-9695DA390862}" sibTransId="{2130EE4B-DD96-48CE-BF51-5E328C234D9C}"/>
-    <dgm:cxn modelId="{C15930A7-5D9B-4E56-9253-237C000870E4}" type="presOf" srcId="{6F30A08A-9092-4B3A-ACB3-E7F4ED5C960C}" destId="{40B06D6B-783F-4EAA-B46A-8F27280CF14C}" srcOrd="1" destOrd="0" presId="urn:microsoft.com/office/officeart/2005/8/layout/hierarchy6"/>
-    <dgm:cxn modelId="{B98DBECA-CECE-48F2-8F5C-CDC8C5450424}" type="presOf" srcId="{0A660CEA-18DC-4618-837E-B7587BF878CD}" destId="{59C4B44C-6C61-4F52-98B2-B0429742F8A4}" srcOrd="0" destOrd="0" presId="urn:microsoft.com/office/officeart/2005/8/layout/hierarchy6"/>
-    <dgm:cxn modelId="{B999A19A-EBE4-4BBD-A1D5-931B03661E3E}" type="presOf" srcId="{BE0DAE82-F169-4397-8CFE-90861AE402AE}" destId="{464B75D5-315D-4CC3-8451-398213573C9E}" srcOrd="0" destOrd="0" presId="urn:microsoft.com/office/officeart/2005/8/layout/hierarchy6"/>
-    <dgm:cxn modelId="{48319DD8-77F6-4D58-A1A8-C9C983A5430A}" type="presOf" srcId="{D51BAA5E-F713-4901-B5B5-8DF1C4456802}" destId="{3B736BD8-8750-4FA1-A0AD-FC02142BC532}" srcOrd="0" destOrd="0" presId="urn:microsoft.com/office/officeart/2005/8/layout/hierarchy6"/>
+    <dgm:cxn modelId="{EA64610B-AD13-4040-88E1-32175F948BF0}" type="presOf" srcId="{57CA74AA-FF12-4BE9-A549-78383C059AFF}" destId="{F5DA0BB1-C014-42CF-9D90-F3121863E78F}" srcOrd="0" destOrd="0" presId="urn:microsoft.com/office/officeart/2005/8/layout/hierarchy6"/>
+    <dgm:cxn modelId="{BAFC3949-48AC-418D-B588-4EA0F08D9C0C}" type="presOf" srcId="{0A660CEA-18DC-4618-837E-B7587BF878CD}" destId="{59C4B44C-6C61-4F52-98B2-B0429742F8A4}" srcOrd="0" destOrd="0" presId="urn:microsoft.com/office/officeart/2005/8/layout/hierarchy6"/>
+    <dgm:cxn modelId="{068A0AAF-7C6D-4134-91BF-1AD74FCC9444}" type="presOf" srcId="{71131B76-DE55-4EA5-A9B7-78EB4A84C103}" destId="{3141E32C-68F3-4D5D-A2A9-6416BFA39BC0}" srcOrd="0" destOrd="0" presId="urn:microsoft.com/office/officeart/2005/8/layout/hierarchy6"/>
     <dgm:cxn modelId="{B9F4BC45-D8BE-4598-9BBD-1E21D3385BDE}" srcId="{B2D301E8-3E73-4964-87F0-9B3343E91E19}" destId="{6F2615BD-9F82-4A64-9E8A-359F171CFAF5}" srcOrd="0" destOrd="0" parTransId="{ACB1A59A-6A52-4FB4-90BA-93786926549C}" sibTransId="{8C72E475-AFA9-41CB-84B9-7B2D082834C1}"/>
     <dgm:cxn modelId="{063440F4-DA19-4D5E-A698-59D4D38D83AF}" srcId="{B2D301E8-3E73-4964-87F0-9B3343E91E19}" destId="{D51BAA5E-F713-4901-B5B5-8DF1C4456802}" srcOrd="1" destOrd="0" parTransId="{5EE2079D-AB15-4341-9648-FF7F7EDF7CFC}" sibTransId="{A0728F5A-AB7A-48DD-9F97-1FEFA3BF941E}"/>
-    <dgm:cxn modelId="{784B58C6-D728-4E57-85D2-56A56E0931A1}" type="presOf" srcId="{F32A6631-B442-409A-8EE9-D8F2EE1D370B}" destId="{8FC6D0DB-74B1-4646-BA9B-0C6DB36ADE9E}" srcOrd="0" destOrd="0" presId="urn:microsoft.com/office/officeart/2005/8/layout/hierarchy6"/>
+    <dgm:cxn modelId="{2831AB54-520E-4284-BC3A-5201319A5344}" type="presOf" srcId="{E4219737-95B0-4B4A-B63C-487A00C8B5C2}" destId="{B082109B-89FB-43CE-8AE6-48C3749D65CD}" srcOrd="0" destOrd="0" presId="urn:microsoft.com/office/officeart/2005/8/layout/hierarchy6"/>
+    <dgm:cxn modelId="{AAA0B328-A3F3-4A5F-96C9-543FD119FB02}" type="presOf" srcId="{0A660CEA-18DC-4618-837E-B7587BF878CD}" destId="{4D3F2458-83F9-49C3-A357-1CB632F2D313}" srcOrd="1" destOrd="0" presId="urn:microsoft.com/office/officeart/2005/8/layout/hierarchy6"/>
+    <dgm:cxn modelId="{D9C158B9-D4D6-4D0F-AD13-B54B79043F84}" type="presOf" srcId="{6F30A08A-9092-4B3A-ACB3-E7F4ED5C960C}" destId="{40B06D6B-783F-4EAA-B46A-8F27280CF14C}" srcOrd="1" destOrd="0" presId="urn:microsoft.com/office/officeart/2005/8/layout/hierarchy6"/>
+    <dgm:cxn modelId="{BEC8E49F-C97F-4E8A-BDBC-5BA62610A05E}" type="presOf" srcId="{5EE2079D-AB15-4341-9648-FF7F7EDF7CFC}" destId="{68E2E983-377A-429C-B8F0-16A9A279CAC7}" srcOrd="0" destOrd="0" presId="urn:microsoft.com/office/officeart/2005/8/layout/hierarchy6"/>
     <dgm:cxn modelId="{A57793D1-37E8-485C-AE62-8808209AE9E3}" srcId="{6F2615BD-9F82-4A64-9E8A-359F171CFAF5}" destId="{71131B76-DE55-4EA5-A9B7-78EB4A84C103}" srcOrd="1" destOrd="0" parTransId="{73A8C808-D2C7-4FF4-A522-692C82ECCA4C}" sibTransId="{3DF76B50-CBBF-464D-A501-E63811329462}"/>
     <dgm:cxn modelId="{3C2708A9-D677-443A-9307-7BE8D6EEBE8B}" srcId="{6F2615BD-9F82-4A64-9E8A-359F171CFAF5}" destId="{90817101-65F1-4FAB-8B51-100F7C254D8B}" srcOrd="0" destOrd="0" parTransId="{E4219737-95B0-4B4A-B63C-487A00C8B5C2}" sibTransId="{9B214D84-7AEF-4406-9930-6BCD9E5A4B27}"/>
     <dgm:cxn modelId="{CDBE0CDA-6600-4221-9DE2-D644E63FEABB}" srcId="{D51BAA5E-F713-4901-B5B5-8DF1C4456802}" destId="{F32A6631-B442-409A-8EE9-D8F2EE1D370B}" srcOrd="0" destOrd="0" parTransId="{4F60F508-4FB8-4EA9-BDC4-78002C7606F9}" sibTransId="{50B56E06-2B04-4D28-B90C-0C7902DB43D3}"/>
-    <dgm:cxn modelId="{DAC8BE03-32E0-41E2-AB24-ACF5A5D7287B}" type="presOf" srcId="{B2D301E8-3E73-4964-87F0-9B3343E91E19}" destId="{81532CE7-9DF6-4D16-90EA-83876123E7B9}" srcOrd="0" destOrd="0" presId="urn:microsoft.com/office/officeart/2005/8/layout/hierarchy6"/>
-    <dgm:cxn modelId="{F704FCDA-BA03-419E-AF2F-998C7FC4B799}" type="presOf" srcId="{71131B76-DE55-4EA5-A9B7-78EB4A84C103}" destId="{3141E32C-68F3-4D5D-A2A9-6416BFA39BC0}" srcOrd="0" destOrd="0" presId="urn:microsoft.com/office/officeart/2005/8/layout/hierarchy6"/>
-    <dgm:cxn modelId="{47A68606-2916-43EF-8C22-4A1DB3F18BF8}" type="presOf" srcId="{6F2615BD-9F82-4A64-9E8A-359F171CFAF5}" destId="{522F5512-4F54-4DA8-A63C-5232E0A5DEE1}" srcOrd="0" destOrd="0" presId="urn:microsoft.com/office/officeart/2005/8/layout/hierarchy6"/>
-    <dgm:cxn modelId="{2A5892F1-0119-4FEA-8073-9D073D329CEE}" type="presOf" srcId="{5EE2079D-AB15-4341-9648-FF7F7EDF7CFC}" destId="{68E2E983-377A-429C-B8F0-16A9A279CAC7}" srcOrd="0" destOrd="0" presId="urn:microsoft.com/office/officeart/2005/8/layout/hierarchy6"/>
-    <dgm:cxn modelId="{6EA205B4-E243-483F-ADD8-2FD93DA6684E}" type="presOf" srcId="{6F30A08A-9092-4B3A-ACB3-E7F4ED5C960C}" destId="{912399DC-0722-45EA-80FC-EAEAA92AFE2C}" srcOrd="0" destOrd="0" presId="urn:microsoft.com/office/officeart/2005/8/layout/hierarchy6"/>
+    <dgm:cxn modelId="{F1777A40-ED59-4A29-8A09-CA1B57925001}" type="presOf" srcId="{4F60F508-4FB8-4EA9-BDC4-78002C7606F9}" destId="{EA097739-AFFF-4603-9920-310A9CA62128}" srcOrd="0" destOrd="0" presId="urn:microsoft.com/office/officeart/2005/8/layout/hierarchy6"/>
+    <dgm:cxn modelId="{D6C4065C-BC4E-4280-BD12-21AB48FC6A8C}" type="presOf" srcId="{ACB1A59A-6A52-4FB4-90BA-93786926549C}" destId="{1CC65D3E-28F1-4110-BD55-ED4FD5EAFA5D}" srcOrd="0" destOrd="0" presId="urn:microsoft.com/office/officeart/2005/8/layout/hierarchy6"/>
+    <dgm:cxn modelId="{1187E13B-4994-408E-A589-ED51978B87CB}" type="presOf" srcId="{B2D301E8-3E73-4964-87F0-9B3343E91E19}" destId="{81532CE7-9DF6-4D16-90EA-83876123E7B9}" srcOrd="0" destOrd="0" presId="urn:microsoft.com/office/officeart/2005/8/layout/hierarchy6"/>
+    <dgm:cxn modelId="{018634A3-4CB2-4DCC-8248-7A3B73E55E92}" type="presOf" srcId="{90817101-65F1-4FAB-8B51-100F7C254D8B}" destId="{8D67342E-0CF2-4D54-8508-819A9FADAEB3}" srcOrd="0" destOrd="0" presId="urn:microsoft.com/office/officeart/2005/8/layout/hierarchy6"/>
+    <dgm:cxn modelId="{801B5BD9-033C-41D9-8F80-DB397F0C7C6A}" type="presOf" srcId="{57CA74AA-FF12-4BE9-A549-78383C059AFF}" destId="{8CE29F12-7118-411D-8329-CC40C5685536}" srcOrd="1" destOrd="0" presId="urn:microsoft.com/office/officeart/2005/8/layout/hierarchy6"/>
     <dgm:cxn modelId="{874759B2-71BB-45F7-99F4-DCCF29CF57CA}" srcId="{BE0DAE82-F169-4397-8CFE-90861AE402AE}" destId="{0A660CEA-18DC-4618-837E-B7587BF878CD}" srcOrd="1" destOrd="0" parTransId="{2BAB99FC-7A06-4C57-BAA8-CE9105793744}" sibTransId="{53E446FF-C17B-40D8-8333-C7BA73B7E575}"/>
+    <dgm:cxn modelId="{51020BDC-74E7-4FB1-96CC-2B6A0F130720}" type="presOf" srcId="{F32A6631-B442-409A-8EE9-D8F2EE1D370B}" destId="{8FC6D0DB-74B1-4646-BA9B-0C6DB36ADE9E}" srcOrd="0" destOrd="0" presId="urn:microsoft.com/office/officeart/2005/8/layout/hierarchy6"/>
+    <dgm:cxn modelId="{71B342F5-55EB-4B3C-9762-7223FF83A27B}" type="presOf" srcId="{BE0DAE82-F169-4397-8CFE-90861AE402AE}" destId="{464B75D5-315D-4CC3-8451-398213573C9E}" srcOrd="0" destOrd="0" presId="urn:microsoft.com/office/officeart/2005/8/layout/hierarchy6"/>
     <dgm:cxn modelId="{2D9883CB-93E9-46D2-82C8-7034179536AD}" srcId="{BE0DAE82-F169-4397-8CFE-90861AE402AE}" destId="{B2D301E8-3E73-4964-87F0-9B3343E91E19}" srcOrd="0" destOrd="0" parTransId="{FE2A250D-BB63-4D16-91CF-2172C045AECA}" sibTransId="{7BC279CD-EE02-45B8-92D9-428D8B91C0AA}"/>
-    <dgm:cxn modelId="{CC00B552-64DF-4BCE-9718-262C109D7357}" type="presOf" srcId="{57CA74AA-FF12-4BE9-A549-78383C059AFF}" destId="{F5DA0BB1-C014-42CF-9D90-F3121863E78F}" srcOrd="0" destOrd="0" presId="urn:microsoft.com/office/officeart/2005/8/layout/hierarchy6"/>
-    <dgm:cxn modelId="{B0B19CE5-C13E-4C57-9D06-35757D640247}" type="presOf" srcId="{E4219737-95B0-4B4A-B63C-487A00C8B5C2}" destId="{B082109B-89FB-43CE-8AE6-48C3749D65CD}" srcOrd="0" destOrd="0" presId="urn:microsoft.com/office/officeart/2005/8/layout/hierarchy6"/>
-    <dgm:cxn modelId="{712F76E7-3502-46CA-9AF0-35F473156250}" type="presOf" srcId="{0A660CEA-18DC-4618-837E-B7587BF878CD}" destId="{4D3F2458-83F9-49C3-A357-1CB632F2D313}" srcOrd="1" destOrd="0" presId="urn:microsoft.com/office/officeart/2005/8/layout/hierarchy6"/>
-    <dgm:cxn modelId="{15E3A789-99B8-4B7B-ADDB-26CE89541715}" type="presOf" srcId="{ACB1A59A-6A52-4FB4-90BA-93786926549C}" destId="{1CC65D3E-28F1-4110-BD55-ED4FD5EAFA5D}" srcOrd="0" destOrd="0" presId="urn:microsoft.com/office/officeart/2005/8/layout/hierarchy6"/>
-    <dgm:cxn modelId="{FE93E8C7-84AE-4622-A5BA-B6047D264AAA}" type="presOf" srcId="{4F60F508-4FB8-4EA9-BDC4-78002C7606F9}" destId="{EA097739-AFFF-4603-9920-310A9CA62128}" srcOrd="0" destOrd="0" presId="urn:microsoft.com/office/officeart/2005/8/layout/hierarchy6"/>
+    <dgm:cxn modelId="{82C4021A-6FE9-4560-88CA-2CE876F41D82}" type="presOf" srcId="{6F2615BD-9F82-4A64-9E8A-359F171CFAF5}" destId="{522F5512-4F54-4DA8-A63C-5232E0A5DEE1}" srcOrd="0" destOrd="0" presId="urn:microsoft.com/office/officeart/2005/8/layout/hierarchy6"/>
+    <dgm:cxn modelId="{4F067D8F-E3BF-4563-874C-31054D3CDDC0}" type="presOf" srcId="{D51BAA5E-F713-4901-B5B5-8DF1C4456802}" destId="{3B736BD8-8750-4FA1-A0AD-FC02142BC532}" srcOrd="0" destOrd="0" presId="urn:microsoft.com/office/officeart/2005/8/layout/hierarchy6"/>
     <dgm:cxn modelId="{A8516C68-7F49-4ABB-BD3D-01E6E98563C0}" srcId="{BE0DAE82-F169-4397-8CFE-90861AE402AE}" destId="{57CA74AA-FF12-4BE9-A549-78383C059AFF}" srcOrd="2" destOrd="0" parTransId="{8CAD72F4-5B32-44C9-864E-CBFFFD03E42C}" sibTransId="{281B8DD4-6D36-41E2-8B0A-81A1F4D75C8C}"/>
-    <dgm:cxn modelId="{96C42167-4DF0-4751-B9C8-1C8727E48AFC}" type="presOf" srcId="{90817101-65F1-4FAB-8B51-100F7C254D8B}" destId="{8D67342E-0CF2-4D54-8508-819A9FADAEB3}" srcOrd="0" destOrd="0" presId="urn:microsoft.com/office/officeart/2005/8/layout/hierarchy6"/>
-    <dgm:cxn modelId="{1956643D-E7D3-48EB-8243-09359C2CEA45}" type="presOf" srcId="{57CA74AA-FF12-4BE9-A549-78383C059AFF}" destId="{8CE29F12-7118-411D-8329-CC40C5685536}" srcOrd="1" destOrd="0" presId="urn:microsoft.com/office/officeart/2005/8/layout/hierarchy6"/>
-    <dgm:cxn modelId="{1F4B7414-90F4-4B34-A2F7-AACFD2F4BDBB}" type="presOf" srcId="{73A8C808-D2C7-4FF4-A522-692C82ECCA4C}" destId="{5D5B99FD-1225-46F4-8749-1CC7CA429633}" srcOrd="0" destOrd="0" presId="urn:microsoft.com/office/officeart/2005/8/layout/hierarchy6"/>
-    <dgm:cxn modelId="{CD77809A-BFCB-4ED8-B27C-DF42153075C7}" type="presParOf" srcId="{464B75D5-315D-4CC3-8451-398213573C9E}" destId="{FC831572-A5C3-484C-9CF3-34DABFE0E960}" srcOrd="0" destOrd="0" presId="urn:microsoft.com/office/officeart/2005/8/layout/hierarchy6"/>
-    <dgm:cxn modelId="{BD58D162-7F2D-4D2E-8989-DF6C2F136E5D}" type="presParOf" srcId="{FC831572-A5C3-484C-9CF3-34DABFE0E960}" destId="{1849E3B3-9203-49CE-945C-C16397E5FC54}" srcOrd="0" destOrd="0" presId="urn:microsoft.com/office/officeart/2005/8/layout/hierarchy6"/>
-    <dgm:cxn modelId="{5C0B89F0-3AD1-4141-9BE6-8B72A701CEA3}" type="presParOf" srcId="{FC831572-A5C3-484C-9CF3-34DABFE0E960}" destId="{200F8FCE-D39C-4D62-B691-8613C172E06F}" srcOrd="1" destOrd="0" presId="urn:microsoft.com/office/officeart/2005/8/layout/hierarchy6"/>
-    <dgm:cxn modelId="{5A264C68-3AF8-4C0F-9A76-9534BD66BCBA}" type="presParOf" srcId="{200F8FCE-D39C-4D62-B691-8613C172E06F}" destId="{7D6F0978-80D4-4194-8009-0795D79E8F60}" srcOrd="0" destOrd="0" presId="urn:microsoft.com/office/officeart/2005/8/layout/hierarchy6"/>
-    <dgm:cxn modelId="{D1E312D3-000E-4A08-8374-597909F09F28}" type="presParOf" srcId="{7D6F0978-80D4-4194-8009-0795D79E8F60}" destId="{81532CE7-9DF6-4D16-90EA-83876123E7B9}" srcOrd="0" destOrd="0" presId="urn:microsoft.com/office/officeart/2005/8/layout/hierarchy6"/>
-    <dgm:cxn modelId="{966EF489-F9D8-4E59-9CB9-60A42AC7C901}" type="presParOf" srcId="{7D6F0978-80D4-4194-8009-0795D79E8F60}" destId="{FA92132E-8CD0-4F1B-A547-19AEED95AAAF}" srcOrd="1" destOrd="0" presId="urn:microsoft.com/office/officeart/2005/8/layout/hierarchy6"/>
-    <dgm:cxn modelId="{79F4E5B6-A6BC-45EA-97E0-53BB6436AF32}" type="presParOf" srcId="{FA92132E-8CD0-4F1B-A547-19AEED95AAAF}" destId="{1CC65D3E-28F1-4110-BD55-ED4FD5EAFA5D}" srcOrd="0" destOrd="0" presId="urn:microsoft.com/office/officeart/2005/8/layout/hierarchy6"/>
-    <dgm:cxn modelId="{89A3918E-185F-496E-8A15-1134254E9F6B}" type="presParOf" srcId="{FA92132E-8CD0-4F1B-A547-19AEED95AAAF}" destId="{0C76A360-251D-446C-9C2A-5540FAAB7773}" srcOrd="1" destOrd="0" presId="urn:microsoft.com/office/officeart/2005/8/layout/hierarchy6"/>
-    <dgm:cxn modelId="{7556B391-3519-4E45-883F-F1989B4F3630}" type="presParOf" srcId="{0C76A360-251D-446C-9C2A-5540FAAB7773}" destId="{522F5512-4F54-4DA8-A63C-5232E0A5DEE1}" srcOrd="0" destOrd="0" presId="urn:microsoft.com/office/officeart/2005/8/layout/hierarchy6"/>
-    <dgm:cxn modelId="{E79EEDFE-68BB-403A-AC53-24C02BB99C4A}" type="presParOf" srcId="{0C76A360-251D-446C-9C2A-5540FAAB7773}" destId="{A992DE9F-01E7-46B9-B480-500A3C1899E7}" srcOrd="1" destOrd="0" presId="urn:microsoft.com/office/officeart/2005/8/layout/hierarchy6"/>
-    <dgm:cxn modelId="{047F92BE-AB85-4029-836B-EEA04BFF069B}" type="presParOf" srcId="{A992DE9F-01E7-46B9-B480-500A3C1899E7}" destId="{B082109B-89FB-43CE-8AE6-48C3749D65CD}" srcOrd="0" destOrd="0" presId="urn:microsoft.com/office/officeart/2005/8/layout/hierarchy6"/>
-    <dgm:cxn modelId="{1A02F51D-95CE-4E63-8C7E-13D733EAD6C5}" type="presParOf" srcId="{A992DE9F-01E7-46B9-B480-500A3C1899E7}" destId="{1513A9E5-B31F-4C76-AC52-948E75E5FAB3}" srcOrd="1" destOrd="0" presId="urn:microsoft.com/office/officeart/2005/8/layout/hierarchy6"/>
-    <dgm:cxn modelId="{39E08FAB-57C8-4112-9CB8-B994843CD23A}" type="presParOf" srcId="{1513A9E5-B31F-4C76-AC52-948E75E5FAB3}" destId="{8D67342E-0CF2-4D54-8508-819A9FADAEB3}" srcOrd="0" destOrd="0" presId="urn:microsoft.com/office/officeart/2005/8/layout/hierarchy6"/>
-    <dgm:cxn modelId="{B3FFD2B2-EEE1-4A06-A125-189148C5D540}" type="presParOf" srcId="{1513A9E5-B31F-4C76-AC52-948E75E5FAB3}" destId="{131F46AA-B5CA-4081-BA20-DB0406CA0084}" srcOrd="1" destOrd="0" presId="urn:microsoft.com/office/officeart/2005/8/layout/hierarchy6"/>
-    <dgm:cxn modelId="{3F7EAE8F-A153-4578-95D2-3DE7F7564C9A}" type="presParOf" srcId="{A992DE9F-01E7-46B9-B480-500A3C1899E7}" destId="{5D5B99FD-1225-46F4-8749-1CC7CA429633}" srcOrd="2" destOrd="0" presId="urn:microsoft.com/office/officeart/2005/8/layout/hierarchy6"/>
-    <dgm:cxn modelId="{6D8895A1-1661-469D-A1F1-80AAB830F582}" type="presParOf" srcId="{A992DE9F-01E7-46B9-B480-500A3C1899E7}" destId="{0C9FFF5C-6732-43A5-9514-9E8FEF8E630C}" srcOrd="3" destOrd="0" presId="urn:microsoft.com/office/officeart/2005/8/layout/hierarchy6"/>
-    <dgm:cxn modelId="{39C94EE9-CCED-4BAC-BBB2-DEAB25C54EEA}" type="presParOf" srcId="{0C9FFF5C-6732-43A5-9514-9E8FEF8E630C}" destId="{3141E32C-68F3-4D5D-A2A9-6416BFA39BC0}" srcOrd="0" destOrd="0" presId="urn:microsoft.com/office/officeart/2005/8/layout/hierarchy6"/>
-    <dgm:cxn modelId="{8CDAECAF-F825-434F-89D4-17897BD88CE4}" type="presParOf" srcId="{0C9FFF5C-6732-43A5-9514-9E8FEF8E630C}" destId="{1B757CF5-67A2-486D-B42D-0949ECF893A9}" srcOrd="1" destOrd="0" presId="urn:microsoft.com/office/officeart/2005/8/layout/hierarchy6"/>
-    <dgm:cxn modelId="{70AB3FF8-602B-4A3A-ABD0-346F427AE6C8}" type="presParOf" srcId="{FA92132E-8CD0-4F1B-A547-19AEED95AAAF}" destId="{68E2E983-377A-429C-B8F0-16A9A279CAC7}" srcOrd="2" destOrd="0" presId="urn:microsoft.com/office/officeart/2005/8/layout/hierarchy6"/>
-    <dgm:cxn modelId="{4D393ECF-A8B7-4F29-B053-343AD3B84638}" type="presParOf" srcId="{FA92132E-8CD0-4F1B-A547-19AEED95AAAF}" destId="{00E87DAF-1D1C-4D46-94BE-08F9C4233399}" srcOrd="3" destOrd="0" presId="urn:microsoft.com/office/officeart/2005/8/layout/hierarchy6"/>
-    <dgm:cxn modelId="{5BB5B671-7B08-4226-B27E-1D3DA071DA94}" type="presParOf" srcId="{00E87DAF-1D1C-4D46-94BE-08F9C4233399}" destId="{3B736BD8-8750-4FA1-A0AD-FC02142BC532}" srcOrd="0" destOrd="0" presId="urn:microsoft.com/office/officeart/2005/8/layout/hierarchy6"/>
-    <dgm:cxn modelId="{672A7E04-8896-4CA6-922C-3F53552CB87B}" type="presParOf" srcId="{00E87DAF-1D1C-4D46-94BE-08F9C4233399}" destId="{4458AC3F-E38A-49A1-9902-F93AFED1690C}" srcOrd="1" destOrd="0" presId="urn:microsoft.com/office/officeart/2005/8/layout/hierarchy6"/>
-    <dgm:cxn modelId="{25A74394-B31F-4825-A94E-03DCD4EED559}" type="presParOf" srcId="{4458AC3F-E38A-49A1-9902-F93AFED1690C}" destId="{EA097739-AFFF-4603-9920-310A9CA62128}" srcOrd="0" destOrd="0" presId="urn:microsoft.com/office/officeart/2005/8/layout/hierarchy6"/>
-    <dgm:cxn modelId="{8E695B80-C98D-4ACC-9D88-A9680760B2E1}" type="presParOf" srcId="{4458AC3F-E38A-49A1-9902-F93AFED1690C}" destId="{57C7885E-1D0F-4D46-9AAC-D6C864F3FC7B}" srcOrd="1" destOrd="0" presId="urn:microsoft.com/office/officeart/2005/8/layout/hierarchy6"/>
-    <dgm:cxn modelId="{DDBA3062-245C-4AFF-934A-F4868E683C00}" type="presParOf" srcId="{57C7885E-1D0F-4D46-9AAC-D6C864F3FC7B}" destId="{8FC6D0DB-74B1-4646-BA9B-0C6DB36ADE9E}" srcOrd="0" destOrd="0" presId="urn:microsoft.com/office/officeart/2005/8/layout/hierarchy6"/>
-    <dgm:cxn modelId="{3AF1F330-B82A-4105-A09E-37830D2502C5}" type="presParOf" srcId="{57C7885E-1D0F-4D46-9AAC-D6C864F3FC7B}" destId="{FC1731E7-B1D3-417D-97B4-D3BEA6E86806}" srcOrd="1" destOrd="0" presId="urn:microsoft.com/office/officeart/2005/8/layout/hierarchy6"/>
-    <dgm:cxn modelId="{03AF03AB-D5A2-4706-928F-1B880A4A55C1}" type="presParOf" srcId="{464B75D5-315D-4CC3-8451-398213573C9E}" destId="{338BFDD3-53DF-4F55-AF4B-CD7150F6B7C6}" srcOrd="1" destOrd="0" presId="urn:microsoft.com/office/officeart/2005/8/layout/hierarchy6"/>
-    <dgm:cxn modelId="{485BB814-DCD3-4C4A-9C32-6E09250A4523}" type="presParOf" srcId="{338BFDD3-53DF-4F55-AF4B-CD7150F6B7C6}" destId="{BB1F0BFD-2498-48C6-809D-BF86EEEE6E44}" srcOrd="0" destOrd="0" presId="urn:microsoft.com/office/officeart/2005/8/layout/hierarchy6"/>
-    <dgm:cxn modelId="{40AC8E1F-FA78-4F0B-AF6D-7991A8F9AE87}" type="presParOf" srcId="{BB1F0BFD-2498-48C6-809D-BF86EEEE6E44}" destId="{59C4B44C-6C61-4F52-98B2-B0429742F8A4}" srcOrd="0" destOrd="0" presId="urn:microsoft.com/office/officeart/2005/8/layout/hierarchy6"/>
-    <dgm:cxn modelId="{D693D012-62E7-41CA-A90A-FB1FBE73EB2C}" type="presParOf" srcId="{BB1F0BFD-2498-48C6-809D-BF86EEEE6E44}" destId="{4D3F2458-83F9-49C3-A357-1CB632F2D313}" srcOrd="1" destOrd="0" presId="urn:microsoft.com/office/officeart/2005/8/layout/hierarchy6"/>
-    <dgm:cxn modelId="{FC5A4ECD-E976-402E-A092-73F8EF54EFCA}" type="presParOf" srcId="{338BFDD3-53DF-4F55-AF4B-CD7150F6B7C6}" destId="{722A9067-F14C-4AE8-8DD3-82C6E54A9DBD}" srcOrd="1" destOrd="0" presId="urn:microsoft.com/office/officeart/2005/8/layout/hierarchy6"/>
-    <dgm:cxn modelId="{06E8B18B-F353-4ADE-B636-068467040CCE}" type="presParOf" srcId="{722A9067-F14C-4AE8-8DD3-82C6E54A9DBD}" destId="{498EE331-D1C2-4006-8CB8-0422B36451A4}" srcOrd="0" destOrd="0" presId="urn:microsoft.com/office/officeart/2005/8/layout/hierarchy6"/>
-    <dgm:cxn modelId="{70E47CD1-53B1-405D-9310-D95698532201}" type="presParOf" srcId="{338BFDD3-53DF-4F55-AF4B-CD7150F6B7C6}" destId="{45E2ED67-3594-4EBD-8599-A9A5E334783B}" srcOrd="2" destOrd="0" presId="urn:microsoft.com/office/officeart/2005/8/layout/hierarchy6"/>
-    <dgm:cxn modelId="{06D4F91B-635C-4675-9787-560531CF9564}" type="presParOf" srcId="{45E2ED67-3594-4EBD-8599-A9A5E334783B}" destId="{F5DA0BB1-C014-42CF-9D90-F3121863E78F}" srcOrd="0" destOrd="0" presId="urn:microsoft.com/office/officeart/2005/8/layout/hierarchy6"/>
-    <dgm:cxn modelId="{DFC3066D-AB15-4E10-8206-08DB88AC69CA}" type="presParOf" srcId="{45E2ED67-3594-4EBD-8599-A9A5E334783B}" destId="{8CE29F12-7118-411D-8329-CC40C5685536}" srcOrd="1" destOrd="0" presId="urn:microsoft.com/office/officeart/2005/8/layout/hierarchy6"/>
-    <dgm:cxn modelId="{7F3C5DD5-7C79-47A3-9ABB-C2D411436ADB}" type="presParOf" srcId="{338BFDD3-53DF-4F55-AF4B-CD7150F6B7C6}" destId="{5D8C0A2F-7D6A-4705-A24A-CA8152FB0BC9}" srcOrd="3" destOrd="0" presId="urn:microsoft.com/office/officeart/2005/8/layout/hierarchy6"/>
-    <dgm:cxn modelId="{E71F90C1-624E-41F6-8486-A664DF3B684E}" type="presParOf" srcId="{5D8C0A2F-7D6A-4705-A24A-CA8152FB0BC9}" destId="{CEEC435D-29FB-4918-946A-C9B6EB6304F1}" srcOrd="0" destOrd="0" presId="urn:microsoft.com/office/officeart/2005/8/layout/hierarchy6"/>
-    <dgm:cxn modelId="{1E3BCB58-72CF-4A94-A6B0-F4A3A3DB6927}" type="presParOf" srcId="{338BFDD3-53DF-4F55-AF4B-CD7150F6B7C6}" destId="{08ACCAB7-4C31-44C6-80F7-13160A232EC3}" srcOrd="4" destOrd="0" presId="urn:microsoft.com/office/officeart/2005/8/layout/hierarchy6"/>
-    <dgm:cxn modelId="{5234BCFB-4EB9-4DEB-9B9F-877C70A03CD5}" type="presParOf" srcId="{08ACCAB7-4C31-44C6-80F7-13160A232EC3}" destId="{912399DC-0722-45EA-80FC-EAEAA92AFE2C}" srcOrd="0" destOrd="0" presId="urn:microsoft.com/office/officeart/2005/8/layout/hierarchy6"/>
-    <dgm:cxn modelId="{66737227-D29E-428E-899D-8F148EA6F7DD}" type="presParOf" srcId="{08ACCAB7-4C31-44C6-80F7-13160A232EC3}" destId="{40B06D6B-783F-4EAA-B46A-8F27280CF14C}" srcOrd="1" destOrd="0" presId="urn:microsoft.com/office/officeart/2005/8/layout/hierarchy6"/>
+    <dgm:cxn modelId="{F04EA173-0989-499B-9972-F9CFB100A716}" type="presOf" srcId="{6F30A08A-9092-4B3A-ACB3-E7F4ED5C960C}" destId="{912399DC-0722-45EA-80FC-EAEAA92AFE2C}" srcOrd="0" destOrd="0" presId="urn:microsoft.com/office/officeart/2005/8/layout/hierarchy6"/>
+    <dgm:cxn modelId="{1C0D4218-49CC-4D77-B382-9C181F26A117}" type="presOf" srcId="{73A8C808-D2C7-4FF4-A522-692C82ECCA4C}" destId="{5D5B99FD-1225-46F4-8749-1CC7CA429633}" srcOrd="0" destOrd="0" presId="urn:microsoft.com/office/officeart/2005/8/layout/hierarchy6"/>
+    <dgm:cxn modelId="{FAD80087-92B1-49C6-8C5E-CC1BF20247B9}" type="presParOf" srcId="{464B75D5-315D-4CC3-8451-398213573C9E}" destId="{FC831572-A5C3-484C-9CF3-34DABFE0E960}" srcOrd="0" destOrd="0" presId="urn:microsoft.com/office/officeart/2005/8/layout/hierarchy6"/>
+    <dgm:cxn modelId="{F9EC0193-E74D-4A6E-99F4-C069EDF97C6D}" type="presParOf" srcId="{FC831572-A5C3-484C-9CF3-34DABFE0E960}" destId="{1849E3B3-9203-49CE-945C-C16397E5FC54}" srcOrd="0" destOrd="0" presId="urn:microsoft.com/office/officeart/2005/8/layout/hierarchy6"/>
+    <dgm:cxn modelId="{28C0A949-6C32-4106-AE1A-FC250EB8A6B0}" type="presParOf" srcId="{FC831572-A5C3-484C-9CF3-34DABFE0E960}" destId="{200F8FCE-D39C-4D62-B691-8613C172E06F}" srcOrd="1" destOrd="0" presId="urn:microsoft.com/office/officeart/2005/8/layout/hierarchy6"/>
+    <dgm:cxn modelId="{79E6341E-0740-4B24-8B3C-DED9F726DEBF}" type="presParOf" srcId="{200F8FCE-D39C-4D62-B691-8613C172E06F}" destId="{7D6F0978-80D4-4194-8009-0795D79E8F60}" srcOrd="0" destOrd="0" presId="urn:microsoft.com/office/officeart/2005/8/layout/hierarchy6"/>
+    <dgm:cxn modelId="{8665826A-6D42-4929-B7B9-3E30B8ADD78B}" type="presParOf" srcId="{7D6F0978-80D4-4194-8009-0795D79E8F60}" destId="{81532CE7-9DF6-4D16-90EA-83876123E7B9}" srcOrd="0" destOrd="0" presId="urn:microsoft.com/office/officeart/2005/8/layout/hierarchy6"/>
+    <dgm:cxn modelId="{65AF1A65-3B49-401F-92D9-8F42E5093FE3}" type="presParOf" srcId="{7D6F0978-80D4-4194-8009-0795D79E8F60}" destId="{FA92132E-8CD0-4F1B-A547-19AEED95AAAF}" srcOrd="1" destOrd="0" presId="urn:microsoft.com/office/officeart/2005/8/layout/hierarchy6"/>
+    <dgm:cxn modelId="{2DAE5F3E-F18B-4641-97B0-254F9A8D0A6F}" type="presParOf" srcId="{FA92132E-8CD0-4F1B-A547-19AEED95AAAF}" destId="{1CC65D3E-28F1-4110-BD55-ED4FD5EAFA5D}" srcOrd="0" destOrd="0" presId="urn:microsoft.com/office/officeart/2005/8/layout/hierarchy6"/>
+    <dgm:cxn modelId="{DD21C4A9-759C-4B5C-828D-4976873A3D57}" type="presParOf" srcId="{FA92132E-8CD0-4F1B-A547-19AEED95AAAF}" destId="{0C76A360-251D-446C-9C2A-5540FAAB7773}" srcOrd="1" destOrd="0" presId="urn:microsoft.com/office/officeart/2005/8/layout/hierarchy6"/>
+    <dgm:cxn modelId="{5A9DD1B7-D299-49A0-B198-FE22366EC4A4}" type="presParOf" srcId="{0C76A360-251D-446C-9C2A-5540FAAB7773}" destId="{522F5512-4F54-4DA8-A63C-5232E0A5DEE1}" srcOrd="0" destOrd="0" presId="urn:microsoft.com/office/officeart/2005/8/layout/hierarchy6"/>
+    <dgm:cxn modelId="{87283DBA-F355-40CC-B7BA-F3CFA9BDACD6}" type="presParOf" srcId="{0C76A360-251D-446C-9C2A-5540FAAB7773}" destId="{A992DE9F-01E7-46B9-B480-500A3C1899E7}" srcOrd="1" destOrd="0" presId="urn:microsoft.com/office/officeart/2005/8/layout/hierarchy6"/>
+    <dgm:cxn modelId="{82ECD37B-8A4E-4DA7-B8B5-592DBA1EBE42}" type="presParOf" srcId="{A992DE9F-01E7-46B9-B480-500A3C1899E7}" destId="{B082109B-89FB-43CE-8AE6-48C3749D65CD}" srcOrd="0" destOrd="0" presId="urn:microsoft.com/office/officeart/2005/8/layout/hierarchy6"/>
+    <dgm:cxn modelId="{E03D26E1-F5DB-4553-B107-E910341BED02}" type="presParOf" srcId="{A992DE9F-01E7-46B9-B480-500A3C1899E7}" destId="{1513A9E5-B31F-4C76-AC52-948E75E5FAB3}" srcOrd="1" destOrd="0" presId="urn:microsoft.com/office/officeart/2005/8/layout/hierarchy6"/>
+    <dgm:cxn modelId="{50AE2C78-B048-4EF5-BB0E-D44DB64D56C3}" type="presParOf" srcId="{1513A9E5-B31F-4C76-AC52-948E75E5FAB3}" destId="{8D67342E-0CF2-4D54-8508-819A9FADAEB3}" srcOrd="0" destOrd="0" presId="urn:microsoft.com/office/officeart/2005/8/layout/hierarchy6"/>
+    <dgm:cxn modelId="{9173BC8D-F524-4FF7-A179-F1056B0DA9E1}" type="presParOf" srcId="{1513A9E5-B31F-4C76-AC52-948E75E5FAB3}" destId="{131F46AA-B5CA-4081-BA20-DB0406CA0084}" srcOrd="1" destOrd="0" presId="urn:microsoft.com/office/officeart/2005/8/layout/hierarchy6"/>
+    <dgm:cxn modelId="{6F0003B6-7B51-49B9-B38C-427DA71CD994}" type="presParOf" srcId="{A992DE9F-01E7-46B9-B480-500A3C1899E7}" destId="{5D5B99FD-1225-46F4-8749-1CC7CA429633}" srcOrd="2" destOrd="0" presId="urn:microsoft.com/office/officeart/2005/8/layout/hierarchy6"/>
+    <dgm:cxn modelId="{DBFC363B-5348-4E34-9F44-D82D4CBCFD54}" type="presParOf" srcId="{A992DE9F-01E7-46B9-B480-500A3C1899E7}" destId="{0C9FFF5C-6732-43A5-9514-9E8FEF8E630C}" srcOrd="3" destOrd="0" presId="urn:microsoft.com/office/officeart/2005/8/layout/hierarchy6"/>
+    <dgm:cxn modelId="{078B1772-1C15-4386-8516-8ADB126F0D45}" type="presParOf" srcId="{0C9FFF5C-6732-43A5-9514-9E8FEF8E630C}" destId="{3141E32C-68F3-4D5D-A2A9-6416BFA39BC0}" srcOrd="0" destOrd="0" presId="urn:microsoft.com/office/officeart/2005/8/layout/hierarchy6"/>
+    <dgm:cxn modelId="{82CBBC3C-CAAF-46B5-BE02-4D59724DE806}" type="presParOf" srcId="{0C9FFF5C-6732-43A5-9514-9E8FEF8E630C}" destId="{1B757CF5-67A2-486D-B42D-0949ECF893A9}" srcOrd="1" destOrd="0" presId="urn:microsoft.com/office/officeart/2005/8/layout/hierarchy6"/>
+    <dgm:cxn modelId="{5BA9B431-322A-418B-A2B9-6959ACC61DE5}" type="presParOf" srcId="{FA92132E-8CD0-4F1B-A547-19AEED95AAAF}" destId="{68E2E983-377A-429C-B8F0-16A9A279CAC7}" srcOrd="2" destOrd="0" presId="urn:microsoft.com/office/officeart/2005/8/layout/hierarchy6"/>
+    <dgm:cxn modelId="{8DB1E2DD-85CB-475E-AF21-C6B1ECC430F1}" type="presParOf" srcId="{FA92132E-8CD0-4F1B-A547-19AEED95AAAF}" destId="{00E87DAF-1D1C-4D46-94BE-08F9C4233399}" srcOrd="3" destOrd="0" presId="urn:microsoft.com/office/officeart/2005/8/layout/hierarchy6"/>
+    <dgm:cxn modelId="{11147149-9299-49F2-9BA3-48CB67D524DE}" type="presParOf" srcId="{00E87DAF-1D1C-4D46-94BE-08F9C4233399}" destId="{3B736BD8-8750-4FA1-A0AD-FC02142BC532}" srcOrd="0" destOrd="0" presId="urn:microsoft.com/office/officeart/2005/8/layout/hierarchy6"/>
+    <dgm:cxn modelId="{1BC10C33-72E3-4A25-A29A-B1A29BD9C953}" type="presParOf" srcId="{00E87DAF-1D1C-4D46-94BE-08F9C4233399}" destId="{4458AC3F-E38A-49A1-9902-F93AFED1690C}" srcOrd="1" destOrd="0" presId="urn:microsoft.com/office/officeart/2005/8/layout/hierarchy6"/>
+    <dgm:cxn modelId="{A8BCE4B8-90DD-4B3B-8B62-6B9825FD679E}" type="presParOf" srcId="{4458AC3F-E38A-49A1-9902-F93AFED1690C}" destId="{EA097739-AFFF-4603-9920-310A9CA62128}" srcOrd="0" destOrd="0" presId="urn:microsoft.com/office/officeart/2005/8/layout/hierarchy6"/>
+    <dgm:cxn modelId="{1BF6C66B-8B17-4D0C-B343-A9873589F092}" type="presParOf" srcId="{4458AC3F-E38A-49A1-9902-F93AFED1690C}" destId="{57C7885E-1D0F-4D46-9AAC-D6C864F3FC7B}" srcOrd="1" destOrd="0" presId="urn:microsoft.com/office/officeart/2005/8/layout/hierarchy6"/>
+    <dgm:cxn modelId="{AB63360A-0D6D-4C62-9348-C3CC543EBFC4}" type="presParOf" srcId="{57C7885E-1D0F-4D46-9AAC-D6C864F3FC7B}" destId="{8FC6D0DB-74B1-4646-BA9B-0C6DB36ADE9E}" srcOrd="0" destOrd="0" presId="urn:microsoft.com/office/officeart/2005/8/layout/hierarchy6"/>
+    <dgm:cxn modelId="{BCFD8BED-C24E-49B1-8F52-86484832BEC2}" type="presParOf" srcId="{57C7885E-1D0F-4D46-9AAC-D6C864F3FC7B}" destId="{FC1731E7-B1D3-417D-97B4-D3BEA6E86806}" srcOrd="1" destOrd="0" presId="urn:microsoft.com/office/officeart/2005/8/layout/hierarchy6"/>
+    <dgm:cxn modelId="{0A71E1B9-D080-4F5A-ACB6-719631E92EFC}" type="presParOf" srcId="{464B75D5-315D-4CC3-8451-398213573C9E}" destId="{338BFDD3-53DF-4F55-AF4B-CD7150F6B7C6}" srcOrd="1" destOrd="0" presId="urn:microsoft.com/office/officeart/2005/8/layout/hierarchy6"/>
+    <dgm:cxn modelId="{209F9B75-244B-47EC-BC44-E6E47C6CE48E}" type="presParOf" srcId="{338BFDD3-53DF-4F55-AF4B-CD7150F6B7C6}" destId="{BB1F0BFD-2498-48C6-809D-BF86EEEE6E44}" srcOrd="0" destOrd="0" presId="urn:microsoft.com/office/officeart/2005/8/layout/hierarchy6"/>
+    <dgm:cxn modelId="{03071D75-7C81-41F8-983E-027F9541A7F7}" type="presParOf" srcId="{BB1F0BFD-2498-48C6-809D-BF86EEEE6E44}" destId="{59C4B44C-6C61-4F52-98B2-B0429742F8A4}" srcOrd="0" destOrd="0" presId="urn:microsoft.com/office/officeart/2005/8/layout/hierarchy6"/>
+    <dgm:cxn modelId="{2A906686-E56F-4D72-8100-ED48A14447BF}" type="presParOf" srcId="{BB1F0BFD-2498-48C6-809D-BF86EEEE6E44}" destId="{4D3F2458-83F9-49C3-A357-1CB632F2D313}" srcOrd="1" destOrd="0" presId="urn:microsoft.com/office/officeart/2005/8/layout/hierarchy6"/>
+    <dgm:cxn modelId="{DBE43EDF-AF0A-48CB-A1A6-338181306398}" type="presParOf" srcId="{338BFDD3-53DF-4F55-AF4B-CD7150F6B7C6}" destId="{722A9067-F14C-4AE8-8DD3-82C6E54A9DBD}" srcOrd="1" destOrd="0" presId="urn:microsoft.com/office/officeart/2005/8/layout/hierarchy6"/>
+    <dgm:cxn modelId="{6FC26E1C-EFE6-4743-8AC3-63FD24649498}" type="presParOf" srcId="{722A9067-F14C-4AE8-8DD3-82C6E54A9DBD}" destId="{498EE331-D1C2-4006-8CB8-0422B36451A4}" srcOrd="0" destOrd="0" presId="urn:microsoft.com/office/officeart/2005/8/layout/hierarchy6"/>
+    <dgm:cxn modelId="{55AD7CC6-8CB5-416F-AE9A-3E759B86F5F3}" type="presParOf" srcId="{338BFDD3-53DF-4F55-AF4B-CD7150F6B7C6}" destId="{45E2ED67-3594-4EBD-8599-A9A5E334783B}" srcOrd="2" destOrd="0" presId="urn:microsoft.com/office/officeart/2005/8/layout/hierarchy6"/>
+    <dgm:cxn modelId="{D50BCBEF-D3BE-46C3-B393-C1B5DD92009D}" type="presParOf" srcId="{45E2ED67-3594-4EBD-8599-A9A5E334783B}" destId="{F5DA0BB1-C014-42CF-9D90-F3121863E78F}" srcOrd="0" destOrd="0" presId="urn:microsoft.com/office/officeart/2005/8/layout/hierarchy6"/>
+    <dgm:cxn modelId="{1A0ADE2D-7DBF-4549-8013-DD2D2C6F8561}" type="presParOf" srcId="{45E2ED67-3594-4EBD-8599-A9A5E334783B}" destId="{8CE29F12-7118-411D-8329-CC40C5685536}" srcOrd="1" destOrd="0" presId="urn:microsoft.com/office/officeart/2005/8/layout/hierarchy6"/>
+    <dgm:cxn modelId="{DF5711D5-3ABB-4EA6-AF52-858F4BA34FA4}" type="presParOf" srcId="{338BFDD3-53DF-4F55-AF4B-CD7150F6B7C6}" destId="{5D8C0A2F-7D6A-4705-A24A-CA8152FB0BC9}" srcOrd="3" destOrd="0" presId="urn:microsoft.com/office/officeart/2005/8/layout/hierarchy6"/>
+    <dgm:cxn modelId="{7A135F6D-C5AC-4280-BD83-48DE51E03221}" type="presParOf" srcId="{5D8C0A2F-7D6A-4705-A24A-CA8152FB0BC9}" destId="{CEEC435D-29FB-4918-946A-C9B6EB6304F1}" srcOrd="0" destOrd="0" presId="urn:microsoft.com/office/officeart/2005/8/layout/hierarchy6"/>
+    <dgm:cxn modelId="{7FF67E1D-2B9C-4B15-B1EA-4C6F2FD0E0D3}" type="presParOf" srcId="{338BFDD3-53DF-4F55-AF4B-CD7150F6B7C6}" destId="{08ACCAB7-4C31-44C6-80F7-13160A232EC3}" srcOrd="4" destOrd="0" presId="urn:microsoft.com/office/officeart/2005/8/layout/hierarchy6"/>
+    <dgm:cxn modelId="{D34F6149-2659-4175-B9E3-BCE734847CB0}" type="presParOf" srcId="{08ACCAB7-4C31-44C6-80F7-13160A232EC3}" destId="{912399DC-0722-45EA-80FC-EAEAA92AFE2C}" srcOrd="0" destOrd="0" presId="urn:microsoft.com/office/officeart/2005/8/layout/hierarchy6"/>
+    <dgm:cxn modelId="{830EE6C1-24BA-4C4E-9ED3-831B957719BD}" type="presParOf" srcId="{08ACCAB7-4C31-44C6-80F7-13160A232EC3}" destId="{40B06D6B-783F-4EAA-B46A-8F27280CF14C}" srcOrd="1" destOrd="0" presId="urn:microsoft.com/office/officeart/2005/8/layout/hierarchy6"/>
   </dgm:cxnLst>
   <dgm:bg/>
   <dgm:whole/>
@@ -14797,12 +15134,12 @@
         <a:fontRef idx="minor"/>
       </dsp:style>
       <dsp:txBody>
-        <a:bodyPr spcFirstLastPara="0" vert="horz" wrap="square" lIns="120904" tIns="120904" rIns="120904" bIns="120904" numCol="1" spcCol="1270" anchor="ctr" anchorCtr="0">
+        <a:bodyPr spcFirstLastPara="0" vert="horz" wrap="square" lIns="85344" tIns="85344" rIns="85344" bIns="85344" numCol="1" spcCol="1270" anchor="ctr" anchorCtr="0">
           <a:noAutofit/>
         </a:bodyPr>
         <a:lstStyle/>
         <a:p>
-          <a:pPr lvl="0" algn="ctr" defTabSz="755650">
+          <a:pPr lvl="0" algn="ctr" defTabSz="533400">
             <a:lnSpc>
               <a:spcPct val="90000"/>
             </a:lnSpc>
@@ -14814,7 +15151,7 @@
             </a:spcAft>
           </a:pPr>
           <a:r>
-            <a:rPr lang="bg-BG" sz="1700" kern="1200"/>
+            <a:rPr lang="bg-BG" sz="1200" kern="1200"/>
             <a:t>Нишки</a:t>
           </a:r>
         </a:p>
@@ -14866,12 +15203,12 @@
         <a:fontRef idx="minor"/>
       </dsp:style>
       <dsp:txBody>
-        <a:bodyPr spcFirstLastPara="0" vert="horz" wrap="square" lIns="120904" tIns="120904" rIns="120904" bIns="120904" numCol="1" spcCol="1270" anchor="ctr" anchorCtr="0">
+        <a:bodyPr spcFirstLastPara="0" vert="horz" wrap="square" lIns="85344" tIns="85344" rIns="85344" bIns="85344" numCol="1" spcCol="1270" anchor="ctr" anchorCtr="0">
           <a:noAutofit/>
         </a:bodyPr>
         <a:lstStyle/>
         <a:p>
-          <a:pPr lvl="0" algn="ctr" defTabSz="755650">
+          <a:pPr lvl="0" algn="ctr" defTabSz="533400">
             <a:lnSpc>
               <a:spcPct val="90000"/>
             </a:lnSpc>
@@ -14883,9 +15220,22 @@
             </a:spcAft>
           </a:pPr>
           <a:r>
-            <a:rPr lang="bg-BG" sz="1700" kern="1200"/>
-            <a:t>Компютри</a:t>
+            <a:rPr lang="bg-BG" sz="1200" kern="1200"/>
+            <a:t>Други компютри </a:t>
           </a:r>
+          <a:r>
+            <a:rPr lang="en-US" sz="1200" kern="1200"/>
+            <a:t>(</a:t>
+          </a:r>
+          <a:r>
+            <a:rPr lang="bg-BG" sz="1200" kern="1200"/>
+            <a:t>сървъри</a:t>
+          </a:r>
+          <a:r>
+            <a:rPr lang="en-US" sz="1200" kern="1200"/>
+            <a:t>)</a:t>
+          </a:r>
+          <a:endParaRPr lang="bg-BG" sz="1200" kern="1200"/>
         </a:p>
       </dsp:txBody>
       <dsp:txXfrm>
@@ -14935,12 +15285,12 @@
         <a:fontRef idx="minor"/>
       </dsp:style>
       <dsp:txBody>
-        <a:bodyPr spcFirstLastPara="0" vert="horz" wrap="square" lIns="120904" tIns="120904" rIns="120904" bIns="120904" numCol="1" spcCol="1270" anchor="ctr" anchorCtr="0">
+        <a:bodyPr spcFirstLastPara="0" vert="horz" wrap="square" lIns="85344" tIns="85344" rIns="85344" bIns="85344" numCol="1" spcCol="1270" anchor="ctr" anchorCtr="0">
           <a:noAutofit/>
         </a:bodyPr>
         <a:lstStyle/>
         <a:p>
-          <a:pPr lvl="0" algn="ctr" defTabSz="755650">
+          <a:pPr lvl="0" algn="ctr" defTabSz="533400">
             <a:lnSpc>
               <a:spcPct val="90000"/>
             </a:lnSpc>
@@ -14952,8 +15302,8 @@
             </a:spcAft>
           </a:pPr>
           <a:r>
-            <a:rPr lang="bg-BG" sz="1700" kern="1200"/>
-            <a:t> </a:t>
+            <a:rPr lang="bg-BG" sz="1200" kern="1200"/>
+            <a:t> Клиент</a:t>
           </a:r>
         </a:p>
       </dsp:txBody>
@@ -17443,6 +17793,7 @@
     <w:rsidRoot w:val="00F76F47"/>
     <w:rsid w:val="001B5BA5"/>
     <w:rsid w:val="006354D4"/>
+    <w:rsid w:val="00896DD8"/>
     <w:rsid w:val="00A06B07"/>
     <w:rsid w:val="00F76F47"/>
   </w:rsids>
@@ -18219,7 +18570,7 @@
 </file>
 
 <file path=customXml/itemProps2.xml><?xml version="1.0" encoding="utf-8"?>
-<ds:datastoreItem xmlns:ds="http://schemas.openxmlformats.org/officeDocument/2006/customXml" ds:itemID="{614BFBA7-7D61-4AA2-8558-0624E69A793C}">
+<ds:datastoreItem xmlns:ds="http://schemas.openxmlformats.org/officeDocument/2006/customXml" ds:itemID="{89D9F85D-2CA9-4A24-9BD3-837C27CEE1D6}">
   <ds:schemaRefs>
     <ds:schemaRef ds:uri="http://schemas.openxmlformats.org/officeDocument/2006/bibliography"/>
   </ds:schemaRefs>

</xml_diff>